<commit_message>
atualização para trabalhos correlatos
</commit_message>
<xml_diff>
--- a/Template Word - Artigo - IFSP - SBV/Template Word - Artigo - IFSP - SBV - Com Referencias Gerenciadas.docx
+++ b/Template Word - Artigo - IFSP - SBV/Template Word - Artigo - IFSP - SBV - Com Referencias Gerenciadas.docx
@@ -1,6 +1,6 @@
 
 <file path=word/document.xml><?xml version="1.0" encoding="utf-8"?>
-<w:document xmlns:wpc="http://schemas.microsoft.com/office/word/2010/wordprocessingCanvas" xmlns:cx="http://schemas.microsoft.com/office/drawing/2014/chartex" xmlns:cx1="http://schemas.microsoft.com/office/drawing/2015/9/8/chartex" xmlns:cx2="http://schemas.microsoft.com/office/drawing/2015/10/21/chartex" xmlns:cx3="http://schemas.microsoft.com/office/drawing/2016/5/9/chartex" xmlns:cx4="http://schemas.microsoft.com/office/drawing/2016/5/10/chartex" xmlns:cx5="http://schemas.microsoft.com/office/drawing/2016/5/11/chartex" xmlns:cx6="http://schemas.microsoft.com/office/drawing/2016/5/12/chartex" xmlns:cx7="http://schemas.microsoft.com/office/drawing/2016/5/13/chartex" xmlns:cx8="http://schemas.microsoft.com/office/drawing/2016/5/14/chartex" xmlns:mc="http://schemas.openxmlformats.org/markup-compatibility/2006" xmlns:aink="http://schemas.microsoft.com/office/drawing/2016/ink" xmlns:am3d="http://schemas.microsoft.com/office/drawing/2017/model3d" xmlns:o="urn:schemas-microsoft-com:office:office" xmlns:r="http://schemas.openxmlformats.org/officeDocument/2006/relationships" xmlns:m="http://schemas.openxmlformats.org/officeDocument/2006/math" xmlns:v="urn:schemas-microsoft-com:vml" xmlns:wp14="http://schemas.microsoft.com/office/word/2010/wordprocessingDrawing" xmlns:wp="http://schemas.openxmlformats.org/drawingml/2006/wordprocessingDrawing" xmlns:w10="urn:schemas-microsoft-com:office:word" xmlns:w="http://schemas.openxmlformats.org/wordprocessingml/2006/main" xmlns:w14="http://schemas.microsoft.com/office/word/2010/wordml" xmlns:w15="http://schemas.microsoft.com/office/word/2012/wordml" xmlns:w16cid="http://schemas.microsoft.com/office/word/2016/wordml/cid" xmlns:w16se="http://schemas.microsoft.com/office/word/2015/wordml/symex" xmlns:wpg="http://schemas.microsoft.com/office/word/2010/wordprocessingGroup" xmlns:wpi="http://schemas.microsoft.com/office/word/2010/wordprocessingInk" xmlns:wne="http://schemas.microsoft.com/office/word/2006/wordml" xmlns:wps="http://schemas.microsoft.com/office/word/2010/wordprocessingShape" mc:Ignorable="w14 w15 w16se w16cid wp14">
+<w:document xmlns:wpc="http://schemas.microsoft.com/office/word/2010/wordprocessingCanvas" xmlns:cx="http://schemas.microsoft.com/office/drawing/2014/chartex" xmlns:cx1="http://schemas.microsoft.com/office/drawing/2015/9/8/chartex" xmlns:cx2="http://schemas.microsoft.com/office/drawing/2015/10/21/chartex" xmlns:cx3="http://schemas.microsoft.com/office/drawing/2016/5/9/chartex" xmlns:cx4="http://schemas.microsoft.com/office/drawing/2016/5/10/chartex" xmlns:cx5="http://schemas.microsoft.com/office/drawing/2016/5/11/chartex" xmlns:cx6="http://schemas.microsoft.com/office/drawing/2016/5/12/chartex" xmlns:cx7="http://schemas.microsoft.com/office/drawing/2016/5/13/chartex" xmlns:cx8="http://schemas.microsoft.com/office/drawing/2016/5/14/chartex" xmlns:mc="http://schemas.openxmlformats.org/markup-compatibility/2006" xmlns:aink="http://schemas.microsoft.com/office/drawing/2016/ink" xmlns:am3d="http://schemas.microsoft.com/office/drawing/2017/model3d" xmlns:o="urn:schemas-microsoft-com:office:office" xmlns:oel="http://schemas.microsoft.com/office/2019/extlst" xmlns:r="http://schemas.openxmlformats.org/officeDocument/2006/relationships" xmlns:m="http://schemas.openxmlformats.org/officeDocument/2006/math" xmlns:v="urn:schemas-microsoft-com:vml" xmlns:wp14="http://schemas.microsoft.com/office/word/2010/wordprocessingDrawing" xmlns:wp="http://schemas.openxmlformats.org/drawingml/2006/wordprocessingDrawing" xmlns:w10="urn:schemas-microsoft-com:office:word" xmlns:w="http://schemas.openxmlformats.org/wordprocessingml/2006/main" xmlns:w14="http://schemas.microsoft.com/office/word/2010/wordml" xmlns:w15="http://schemas.microsoft.com/office/word/2012/wordml" xmlns:w16cex="http://schemas.microsoft.com/office/word/2018/wordml/cex" xmlns:w16cid="http://schemas.microsoft.com/office/word/2016/wordml/cid" xmlns:w16="http://schemas.microsoft.com/office/word/2018/wordml" xmlns:w16sdtdh="http://schemas.microsoft.com/office/word/2020/wordml/sdtdatahash" xmlns:w16se="http://schemas.microsoft.com/office/word/2015/wordml/symex" xmlns:wpg="http://schemas.microsoft.com/office/word/2010/wordprocessingGroup" xmlns:wpi="http://schemas.microsoft.com/office/word/2010/wordprocessingInk" xmlns:wne="http://schemas.microsoft.com/office/word/2006/wordml" xmlns:wps="http://schemas.microsoft.com/office/word/2010/wordprocessingShape" mc:Ignorable="w14 w15 w16se w16cid w16 w16cex w16sdtdh wp14">
   <w:body>
     <w:p>
       <w:pPr>
@@ -47,13 +47,8 @@
         <w:jc w:val="center"/>
       </w:pPr>
       <w:r>
-        <w:t xml:space="preserve">Prof./Profa. Esp./Me./Dr./Dra. Nome Completo </w:t>
-      </w:r>
-      <w:proofErr w:type="spellStart"/>
-      <w:r>
-        <w:t>Coorientador</w:t>
-      </w:r>
-      <w:proofErr w:type="spellEnd"/>
+        <w:t>Prof./Profa. Esp./Me./Dr./Dra. Nome Completo Coorientador</w:t>
+      </w:r>
       <w:r>
         <w:rPr>
           <w:rStyle w:val="Refdenotaderodap"/>
@@ -164,19 +159,64 @@
     <w:p>
       <w:pPr>
         <w:pStyle w:val="Ttulo8"/>
-      </w:pPr>
-      <w:r>
+        <w:rPr>
+          <w:lang w:val="en-US"/>
+        </w:rPr>
+      </w:pPr>
+      <w:r>
+        <w:rPr>
+          <w:lang w:val="en-US"/>
+        </w:rPr>
         <w:t>ABSTRACT</w:t>
       </w:r>
     </w:p>
     <w:p>
       <w:pPr>
         <w:ind w:firstLine="0"/>
-      </w:pPr>
-      <w:r>
-        <w:t>Resumo em inglês</w:t>
-      </w:r>
-      <w:r>
+        <w:rPr>
+          <w:lang w:val="en-US"/>
+        </w:rPr>
+      </w:pPr>
+      <w:proofErr w:type="spellStart"/>
+      <w:r>
+        <w:rPr>
+          <w:lang w:val="en-US"/>
+        </w:rPr>
+        <w:t>Resumo</w:t>
+      </w:r>
+      <w:proofErr w:type="spellEnd"/>
+      <w:r>
+        <w:rPr>
+          <w:lang w:val="en-US"/>
+        </w:rPr>
+        <w:t xml:space="preserve"> </w:t>
+      </w:r>
+      <w:proofErr w:type="spellStart"/>
+      <w:r>
+        <w:rPr>
+          <w:lang w:val="en-US"/>
+        </w:rPr>
+        <w:t>em</w:t>
+      </w:r>
+      <w:proofErr w:type="spellEnd"/>
+      <w:r>
+        <w:rPr>
+          <w:lang w:val="en-US"/>
+        </w:rPr>
+        <w:t xml:space="preserve"> </w:t>
+      </w:r>
+      <w:proofErr w:type="spellStart"/>
+      <w:r>
+        <w:rPr>
+          <w:lang w:val="en-US"/>
+        </w:rPr>
+        <w:t>inglês</w:t>
+      </w:r>
+      <w:proofErr w:type="spellEnd"/>
+      <w:r>
+        <w:rPr>
+          <w:lang w:val="en-US"/>
+        </w:rPr>
         <w:t>.</w:t>
       </w:r>
     </w:p>
@@ -184,6 +224,9 @@
       <w:pPr>
         <w:ind w:firstLine="0"/>
         <w:jc w:val="left"/>
+        <w:rPr>
+          <w:lang w:val="en-US"/>
+        </w:rPr>
       </w:pPr>
     </w:p>
     <w:p>
@@ -194,27 +237,15 @@
       <w:r>
         <w:rPr>
           <w:b/>
+          <w:lang w:val="en-US"/>
         </w:rPr>
         <w:t>Keywords:</w:t>
       </w:r>
       <w:r>
-        <w:t xml:space="preserve"> </w:t>
-      </w:r>
-      <w:proofErr w:type="spellStart"/>
-      <w:r>
-        <w:t>Keyword</w:t>
-      </w:r>
-      <w:proofErr w:type="spellEnd"/>
-      <w:r>
-        <w:t xml:space="preserve"> 1. </w:t>
-      </w:r>
-      <w:proofErr w:type="spellStart"/>
-      <w:r>
-        <w:t>Keyword</w:t>
-      </w:r>
-      <w:proofErr w:type="spellEnd"/>
-      <w:r>
-        <w:t xml:space="preserve"> 2. </w:t>
+        <w:rPr>
+          <w:lang w:val="en-US"/>
+        </w:rPr>
+        <w:t xml:space="preserve"> Keyword 1. Keyword 2. </w:t>
       </w:r>
       <w:proofErr w:type="spellStart"/>
       <w:r>
@@ -1607,27 +1638,7 @@
                 <w:sz w:val="20"/>
                 <w:szCs w:val="20"/>
               </w:rPr>
-              <w:t>* @</w:t>
-            </w:r>
-            <w:proofErr w:type="spellStart"/>
-            <w:r>
-              <w:rPr>
-                <w:rFonts w:ascii="Courier New" w:hAnsi="Courier New" w:cs="Courier New"/>
-                <w:color w:val="979797"/>
-                <w:sz w:val="20"/>
-                <w:szCs w:val="20"/>
-              </w:rPr>
-              <w:t>author</w:t>
-            </w:r>
-            <w:proofErr w:type="spellEnd"/>
-            <w:r>
-              <w:rPr>
-                <w:rFonts w:ascii="Courier New" w:hAnsi="Courier New" w:cs="Courier New"/>
-                <w:color w:val="979797"/>
-                <w:sz w:val="20"/>
-                <w:szCs w:val="20"/>
-              </w:rPr>
-              <w:t xml:space="preserve"> David Buzatto</w:t>
+              <w:t>* @author David Buzatto</w:t>
             </w:r>
           </w:p>
           <w:p>
@@ -1767,6 +1778,7 @@
                 <w:color w:val="000000"/>
                 <w:sz w:val="20"/>
                 <w:szCs w:val="20"/>
+                <w:lang w:val="en-US"/>
               </w:rPr>
             </w:pPr>
             <w:r>
@@ -1778,67 +1790,16 @@
               </w:rPr>
               <w:t xml:space="preserve">    </w:t>
             </w:r>
-            <w:proofErr w:type="spellStart"/>
             <w:r>
               <w:rPr>
                 <w:rFonts w:ascii="Courier New" w:hAnsi="Courier New" w:cs="Courier New"/>
                 <w:color w:val="0000E7"/>
                 <w:sz w:val="20"/>
                 <w:szCs w:val="20"/>
-              </w:rPr>
-              <w:t>public</w:t>
-            </w:r>
-            <w:proofErr w:type="spellEnd"/>
-            <w:r>
-              <w:rPr>
-                <w:rFonts w:ascii="Courier New" w:hAnsi="Courier New" w:cs="Courier New"/>
-                <w:color w:val="0000E7"/>
-                <w:sz w:val="20"/>
-                <w:szCs w:val="20"/>
-              </w:rPr>
-              <w:t xml:space="preserve"> </w:t>
-            </w:r>
-            <w:proofErr w:type="spellStart"/>
-            <w:r>
-              <w:rPr>
-                <w:rFonts w:ascii="Courier New" w:hAnsi="Courier New" w:cs="Courier New"/>
-                <w:color w:val="0000E7"/>
-                <w:sz w:val="20"/>
-                <w:szCs w:val="20"/>
-              </w:rPr>
-              <w:t>static</w:t>
-            </w:r>
-            <w:proofErr w:type="spellEnd"/>
-            <w:r>
-              <w:rPr>
-                <w:rFonts w:ascii="Courier New" w:hAnsi="Courier New" w:cs="Courier New"/>
-                <w:color w:val="0000E7"/>
-                <w:sz w:val="20"/>
-                <w:szCs w:val="20"/>
-              </w:rPr>
-              <w:t xml:space="preserve"> </w:t>
-            </w:r>
-            <w:proofErr w:type="spellStart"/>
-            <w:r>
-              <w:rPr>
-                <w:rFonts w:ascii="Courier New" w:hAnsi="Courier New" w:cs="Courier New"/>
-                <w:color w:val="0000E7"/>
-                <w:sz w:val="20"/>
-                <w:szCs w:val="20"/>
-              </w:rPr>
-              <w:t>void</w:t>
-            </w:r>
-            <w:proofErr w:type="spellEnd"/>
-            <w:r>
-              <w:rPr>
-                <w:rFonts w:ascii="Courier New" w:hAnsi="Courier New" w:cs="Courier New"/>
-                <w:color w:val="0000E7"/>
-                <w:sz w:val="20"/>
-                <w:szCs w:val="20"/>
-              </w:rPr>
-              <w:t xml:space="preserve"> </w:t>
-            </w:r>
-            <w:proofErr w:type="spellStart"/>
+                <w:lang w:val="en-US"/>
+              </w:rPr>
+              <w:t xml:space="preserve">public static void </w:t>
+            </w:r>
             <w:proofErr w:type="gramStart"/>
             <w:r>
               <w:rPr>
@@ -1846,18 +1807,20 @@
                 <w:color w:val="000000"/>
                 <w:sz w:val="20"/>
                 <w:szCs w:val="20"/>
-              </w:rPr>
-              <w:t>main</w:t>
-            </w:r>
-            <w:proofErr w:type="spellEnd"/>
+                <w:lang w:val="en-US"/>
+              </w:rPr>
+              <w:t>main( String</w:t>
+            </w:r>
+            <w:proofErr w:type="gramEnd"/>
             <w:r>
               <w:rPr>
                 <w:rFonts w:ascii="Courier New" w:hAnsi="Courier New" w:cs="Courier New"/>
                 <w:color w:val="000000"/>
                 <w:sz w:val="20"/>
                 <w:szCs w:val="20"/>
-              </w:rPr>
-              <w:t xml:space="preserve">( </w:t>
+                <w:lang w:val="en-US"/>
+              </w:rPr>
+              <w:t xml:space="preserve">[] </w:t>
             </w:r>
             <w:proofErr w:type="spellStart"/>
             <w:r>
@@ -1866,37 +1829,18 @@
                 <w:color w:val="000000"/>
                 <w:sz w:val="20"/>
                 <w:szCs w:val="20"/>
-              </w:rPr>
-              <w:t>String</w:t>
+                <w:lang w:val="en-US"/>
+              </w:rPr>
+              <w:t>args</w:t>
             </w:r>
             <w:proofErr w:type="spellEnd"/>
-            <w:proofErr w:type="gramEnd"/>
             <w:r>
               <w:rPr>
                 <w:rFonts w:ascii="Courier New" w:hAnsi="Courier New" w:cs="Courier New"/>
                 <w:color w:val="000000"/>
                 <w:sz w:val="20"/>
                 <w:szCs w:val="20"/>
-              </w:rPr>
-              <w:t xml:space="preserve">[] </w:t>
-            </w:r>
-            <w:proofErr w:type="spellStart"/>
-            <w:r>
-              <w:rPr>
-                <w:rFonts w:ascii="Courier New" w:hAnsi="Courier New" w:cs="Courier New"/>
-                <w:color w:val="000000"/>
-                <w:sz w:val="20"/>
-                <w:szCs w:val="20"/>
-              </w:rPr>
-              <w:t>args</w:t>
-            </w:r>
-            <w:proofErr w:type="spellEnd"/>
-            <w:r>
-              <w:rPr>
-                <w:rFonts w:ascii="Courier New" w:hAnsi="Courier New" w:cs="Courier New"/>
-                <w:color w:val="000000"/>
-                <w:sz w:val="20"/>
-                <w:szCs w:val="20"/>
+                <w:lang w:val="en-US"/>
               </w:rPr>
               <w:t xml:space="preserve"> ) {</w:t>
             </w:r>
@@ -1914,6 +1858,7 @@
                 <w:color w:val="000000"/>
                 <w:sz w:val="20"/>
                 <w:szCs w:val="20"/>
+                <w:lang w:val="en-US"/>
               </w:rPr>
             </w:pPr>
           </w:p>
@@ -1938,6 +1883,7 @@
                 <w:color w:val="000000"/>
                 <w:sz w:val="20"/>
                 <w:szCs w:val="20"/>
+                <w:lang w:val="en-US"/>
               </w:rPr>
               <w:t xml:space="preserve">        </w:t>
             </w:r>
@@ -2419,7 +2365,6 @@
           <w:id w:val="-1870513943"/>
           <w:citation/>
         </w:sdtPr>
-        <w:sdtEndPr/>
         <w:sdtContent>
           <w:r>
             <w:fldChar w:fldCharType="begin"/>
@@ -2464,7 +2409,6 @@
           <w:id w:val="-1184431724"/>
           <w:citation/>
         </w:sdtPr>
-        <w:sdtEndPr/>
         <w:sdtContent>
           <w:r>
             <w:fldChar w:fldCharType="begin"/>
@@ -2509,7 +2453,6 @@
           <w:id w:val="1387836554"/>
           <w:citation/>
         </w:sdtPr>
-        <w:sdtEndPr/>
         <w:sdtContent>
           <w:r>
             <w:fldChar w:fldCharType="begin"/>
@@ -2566,7 +2509,6 @@
           <w:id w:val="792710296"/>
           <w:citation/>
         </w:sdtPr>
-        <w:sdtEndPr/>
         <w:sdtContent>
           <w:r>
             <w:fldChar w:fldCharType="begin"/>
@@ -2596,7 +2538,6 @@
           <w:id w:val="2007233851"/>
           <w:citation/>
         </w:sdtPr>
-        <w:sdtEndPr/>
         <w:sdtContent>
           <w:r>
             <w:fldChar w:fldCharType="begin"/>
@@ -2641,7 +2582,6 @@
           <w:id w:val="-1386875725"/>
           <w:citation/>
         </w:sdtPr>
-        <w:sdtEndPr/>
         <w:sdtContent>
           <w:r>
             <w:fldChar w:fldCharType="begin"/>
@@ -2671,7 +2611,6 @@
           <w:id w:val="639535687"/>
           <w:citation/>
         </w:sdtPr>
-        <w:sdtEndPr/>
         <w:sdtContent>
           <w:r>
             <w:fldChar w:fldCharType="begin"/>
@@ -2701,7 +2640,6 @@
           <w:id w:val="-416477476"/>
           <w:citation/>
         </w:sdtPr>
-        <w:sdtEndPr/>
         <w:sdtContent>
           <w:r>
             <w:fldChar w:fldCharType="begin"/>
@@ -2767,7 +2705,6 @@
           <w:id w:val="359709740"/>
           <w:citation/>
         </w:sdtPr>
-        <w:sdtEndPr/>
         <w:sdtContent>
           <w:r>
             <w:fldChar w:fldCharType="begin"/>
@@ -2818,7 +2755,6 @@
           <w:id w:val="-314804188"/>
           <w:citation/>
         </w:sdtPr>
-        <w:sdtEndPr/>
         <w:sdtContent>
           <w:r>
             <w:fldChar w:fldCharType="begin"/>
@@ -2872,7 +2808,6 @@
           <w:id w:val="1101072253"/>
           <w:citation/>
         </w:sdtPr>
-        <w:sdtEndPr/>
         <w:sdtContent>
           <w:r>
             <w:fldChar w:fldCharType="begin"/>
@@ -2981,8 +2916,6 @@
       <w:r>
         <w:t xml:space="preserve">de todos </w:t>
       </w:r>
-      <w:bookmarkStart w:id="9" w:name="_GoBack"/>
-      <w:bookmarkEnd w:id="9"/>
       <w:r>
         <w:t xml:space="preserve">os aminoácidos, com exceção da glicina, é assimétrico e, portanto, os aminoácidos podem existir em pelo menos duas formas </w:t>
       </w:r>
@@ -3007,7 +2940,6 @@
           <w:id w:val="2133673827"/>
           <w:citation/>
         </w:sdtPr>
-        <w:sdtEndPr/>
         <w:sdtContent>
           <w:r>
             <w:fldChar w:fldCharType="begin"/>
@@ -3037,940 +2969,112 @@
       </w:r>
     </w:p>
     <w:p>
-      <w:r>
-        <w:t xml:space="preserve">Exemplo 2 de </w:t>
-      </w:r>
-      <w:r>
+      <w:pPr>
+        <w:rPr>
+          <w:lang w:val="en-US"/>
+        </w:rPr>
+      </w:pPr>
+      <w:proofErr w:type="spellStart"/>
+      <w:r>
+        <w:rPr>
+          <w:lang w:val="en-US"/>
+        </w:rPr>
+        <w:t>Exemplo</w:t>
+      </w:r>
+      <w:proofErr w:type="spellEnd"/>
+      <w:r>
+        <w:rPr>
+          <w:lang w:val="en-US"/>
+        </w:rPr>
+        <w:t xml:space="preserve"> 2 de </w:t>
+      </w:r>
+      <w:proofErr w:type="spellStart"/>
+      <w:r>
+        <w:rPr>
+          <w:lang w:val="en-US"/>
+        </w:rPr>
         <w:t>citação</w:t>
       </w:r>
-      <w:r>
-        <w:t xml:space="preserve"> direta:</w:t>
+      <w:proofErr w:type="spellEnd"/>
+      <w:r>
+        <w:rPr>
+          <w:lang w:val="en-US"/>
+        </w:rPr>
+        <w:t xml:space="preserve"> </w:t>
+      </w:r>
+      <w:proofErr w:type="spellStart"/>
+      <w:r>
+        <w:rPr>
+          <w:lang w:val="en-US"/>
+        </w:rPr>
+        <w:t>direta</w:t>
+      </w:r>
+      <w:proofErr w:type="spellEnd"/>
+      <w:r>
+        <w:rPr>
+          <w:lang w:val="en-US"/>
+        </w:rPr>
+        <w:t>:</w:t>
       </w:r>
     </w:p>
     <w:p>
       <w:pPr>
         <w:pStyle w:val="CitaoDiretaLonga"/>
-      </w:pPr>
-      <w:bookmarkStart w:id="10" w:name="_Hlk524355679"/>
-      <w:proofErr w:type="spellStart"/>
+        <w:rPr>
+          <w:lang w:val="en-US"/>
+        </w:rPr>
+      </w:pPr>
+      <w:bookmarkStart w:id="9" w:name="_Hlk524355679"/>
       <w:r>
         <w:rPr>
           <w:rStyle w:val="CitaoDiretaLongaLnguaEstrangeiraChar"/>
-        </w:rPr>
-        <w:t>These</w:t>
-      </w:r>
-      <w:proofErr w:type="spellEnd"/>
+          <w:lang w:val="en-US"/>
+        </w:rPr>
+        <w:t xml:space="preserve">These various insecticidal proteins are synthesized during the stationary phase and accumulate in the mother cell as a crystal inclusion which can account for up to 25% of the dry weight of the sporulated cells. The amount of crystal protein produced by a B. thuringiensis culture in laboratory conditions (about 0.5 mg of protein per ml) and the size of the crystals (24) indicate that each cell </w:t>
+      </w:r>
+      <w:proofErr w:type="gramStart"/>
       <w:r>
         <w:rPr>
           <w:rStyle w:val="CitaoDiretaLongaLnguaEstrangeiraChar"/>
+          <w:lang w:val="en-US"/>
+        </w:rPr>
+        <w:t>has to</w:t>
+      </w:r>
+      <w:proofErr w:type="gramEnd"/>
+      <w:r>
+        <w:rPr>
+          <w:rStyle w:val="CitaoDiretaLongaLnguaEstrangeiraChar"/>
+          <w:lang w:val="en-US"/>
+        </w:rPr>
+        <w:t xml:space="preserve"> synthesize 106 to 2 × 106</w:t>
+      </w:r>
+      <w:r>
+        <w:rPr>
+          <w:rStyle w:val="CitaoDiretaLongaLnguaEstrangeiraChar"/>
+          <w:lang w:val="en-US"/>
         </w:rPr>
         <w:t xml:space="preserve"> </w:t>
       </w:r>
-      <w:proofErr w:type="spellStart"/>
       <w:r>
         <w:rPr>
           <w:rStyle w:val="CitaoDiretaLongaLnguaEstrangeiraChar"/>
-        </w:rPr>
-        <w:t>various</w:t>
-      </w:r>
-      <w:proofErr w:type="spellEnd"/>
+          <w:lang w:val="en-US"/>
+        </w:rPr>
+        <w:t xml:space="preserve">endotoxin molecules during the stationary phase to form a </w:t>
+      </w:r>
       <w:r>
         <w:rPr>
           <w:rStyle w:val="CitaoDiretaLongaLnguaEstrangeiraChar"/>
-        </w:rPr>
-        <w:t xml:space="preserve"> </w:t>
-      </w:r>
-      <w:proofErr w:type="spellStart"/>
-      <w:r>
-        <w:rPr>
-          <w:rStyle w:val="CitaoDiretaLongaLnguaEstrangeiraChar"/>
-        </w:rPr>
-        <w:t>insecticidal</w:t>
-      </w:r>
-      <w:proofErr w:type="spellEnd"/>
-      <w:r>
-        <w:rPr>
-          <w:rStyle w:val="CitaoDiretaLongaLnguaEstrangeiraChar"/>
-        </w:rPr>
-        <w:t xml:space="preserve"> </w:t>
-      </w:r>
-      <w:proofErr w:type="spellStart"/>
-      <w:r>
-        <w:rPr>
-          <w:rStyle w:val="CitaoDiretaLongaLnguaEstrangeiraChar"/>
-        </w:rPr>
-        <w:t>proteins</w:t>
-      </w:r>
-      <w:proofErr w:type="spellEnd"/>
-      <w:r>
-        <w:rPr>
-          <w:rStyle w:val="CitaoDiretaLongaLnguaEstrangeiraChar"/>
-        </w:rPr>
-        <w:t xml:space="preserve"> are </w:t>
-      </w:r>
-      <w:proofErr w:type="spellStart"/>
-      <w:r>
-        <w:rPr>
-          <w:rStyle w:val="CitaoDiretaLongaLnguaEstrangeiraChar"/>
-        </w:rPr>
-        <w:t>synthesized</w:t>
-      </w:r>
-      <w:proofErr w:type="spellEnd"/>
-      <w:r>
-        <w:rPr>
-          <w:rStyle w:val="CitaoDiretaLongaLnguaEstrangeiraChar"/>
-        </w:rPr>
-        <w:t xml:space="preserve"> </w:t>
-      </w:r>
-      <w:proofErr w:type="spellStart"/>
-      <w:r>
-        <w:rPr>
-          <w:rStyle w:val="CitaoDiretaLongaLnguaEstrangeiraChar"/>
-        </w:rPr>
-        <w:t>during</w:t>
-      </w:r>
-      <w:proofErr w:type="spellEnd"/>
-      <w:r>
-        <w:rPr>
-          <w:rStyle w:val="CitaoDiretaLongaLnguaEstrangeiraChar"/>
-        </w:rPr>
-        <w:t xml:space="preserve"> </w:t>
-      </w:r>
-      <w:proofErr w:type="spellStart"/>
-      <w:r>
-        <w:rPr>
-          <w:rStyle w:val="CitaoDiretaLongaLnguaEstrangeiraChar"/>
-        </w:rPr>
-        <w:t>the</w:t>
-      </w:r>
-      <w:proofErr w:type="spellEnd"/>
-      <w:r>
-        <w:rPr>
-          <w:rStyle w:val="CitaoDiretaLongaLnguaEstrangeiraChar"/>
-        </w:rPr>
-        <w:t xml:space="preserve"> </w:t>
-      </w:r>
-      <w:proofErr w:type="spellStart"/>
-      <w:r>
-        <w:rPr>
-          <w:rStyle w:val="CitaoDiretaLongaLnguaEstrangeiraChar"/>
-        </w:rPr>
-        <w:t>stationary</w:t>
-      </w:r>
-      <w:proofErr w:type="spellEnd"/>
-      <w:r>
-        <w:rPr>
-          <w:rStyle w:val="CitaoDiretaLongaLnguaEstrangeiraChar"/>
-        </w:rPr>
-        <w:t xml:space="preserve"> </w:t>
-      </w:r>
-      <w:proofErr w:type="spellStart"/>
-      <w:r>
-        <w:rPr>
-          <w:rStyle w:val="CitaoDiretaLongaLnguaEstrangeiraChar"/>
-        </w:rPr>
-        <w:t>phase</w:t>
-      </w:r>
-      <w:proofErr w:type="spellEnd"/>
-      <w:r>
-        <w:rPr>
-          <w:rStyle w:val="CitaoDiretaLongaLnguaEstrangeiraChar"/>
-        </w:rPr>
-        <w:t xml:space="preserve"> </w:t>
-      </w:r>
-      <w:proofErr w:type="spellStart"/>
-      <w:r>
-        <w:rPr>
-          <w:rStyle w:val="CitaoDiretaLongaLnguaEstrangeiraChar"/>
-        </w:rPr>
-        <w:t>and</w:t>
-      </w:r>
-      <w:proofErr w:type="spellEnd"/>
-      <w:r>
-        <w:rPr>
-          <w:rStyle w:val="CitaoDiretaLongaLnguaEstrangeiraChar"/>
-        </w:rPr>
-        <w:t xml:space="preserve"> </w:t>
-      </w:r>
-      <w:proofErr w:type="spellStart"/>
-      <w:r>
-        <w:rPr>
-          <w:rStyle w:val="CitaoDiretaLongaLnguaEstrangeiraChar"/>
-        </w:rPr>
-        <w:t>accumulate</w:t>
-      </w:r>
-      <w:proofErr w:type="spellEnd"/>
-      <w:r>
-        <w:rPr>
-          <w:rStyle w:val="CitaoDiretaLongaLnguaEstrangeiraChar"/>
-        </w:rPr>
-        <w:t xml:space="preserve"> in </w:t>
-      </w:r>
-      <w:proofErr w:type="spellStart"/>
-      <w:r>
-        <w:rPr>
-          <w:rStyle w:val="CitaoDiretaLongaLnguaEstrangeiraChar"/>
-        </w:rPr>
-        <w:t>the</w:t>
-      </w:r>
-      <w:proofErr w:type="spellEnd"/>
-      <w:r>
-        <w:rPr>
-          <w:rStyle w:val="CitaoDiretaLongaLnguaEstrangeiraChar"/>
-        </w:rPr>
-        <w:t xml:space="preserve"> </w:t>
-      </w:r>
-      <w:proofErr w:type="spellStart"/>
-      <w:r>
-        <w:rPr>
-          <w:rStyle w:val="CitaoDiretaLongaLnguaEstrangeiraChar"/>
-        </w:rPr>
-        <w:t>mother</w:t>
-      </w:r>
-      <w:proofErr w:type="spellEnd"/>
-      <w:r>
-        <w:rPr>
-          <w:rStyle w:val="CitaoDiretaLongaLnguaEstrangeiraChar"/>
-        </w:rPr>
-        <w:t xml:space="preserve"> </w:t>
-      </w:r>
-      <w:proofErr w:type="spellStart"/>
-      <w:r>
-        <w:rPr>
-          <w:rStyle w:val="CitaoDiretaLongaLnguaEstrangeiraChar"/>
-        </w:rPr>
-        <w:t>cell</w:t>
-      </w:r>
-      <w:proofErr w:type="spellEnd"/>
-      <w:r>
-        <w:rPr>
-          <w:rStyle w:val="CitaoDiretaLongaLnguaEstrangeiraChar"/>
-        </w:rPr>
-        <w:t xml:space="preserve"> as a </w:t>
-      </w:r>
-      <w:proofErr w:type="spellStart"/>
-      <w:r>
-        <w:rPr>
-          <w:rStyle w:val="CitaoDiretaLongaLnguaEstrangeiraChar"/>
-        </w:rPr>
-        <w:t>crystal</w:t>
-      </w:r>
-      <w:proofErr w:type="spellEnd"/>
-      <w:r>
-        <w:rPr>
-          <w:rStyle w:val="CitaoDiretaLongaLnguaEstrangeiraChar"/>
-        </w:rPr>
-        <w:t xml:space="preserve"> </w:t>
-      </w:r>
-      <w:proofErr w:type="spellStart"/>
-      <w:r>
-        <w:rPr>
-          <w:rStyle w:val="CitaoDiretaLongaLnguaEstrangeiraChar"/>
-        </w:rPr>
-        <w:t>inclusion</w:t>
-      </w:r>
-      <w:proofErr w:type="spellEnd"/>
-      <w:r>
-        <w:rPr>
-          <w:rStyle w:val="CitaoDiretaLongaLnguaEstrangeiraChar"/>
-        </w:rPr>
-        <w:t xml:space="preserve"> </w:t>
-      </w:r>
-      <w:proofErr w:type="spellStart"/>
-      <w:r>
-        <w:rPr>
-          <w:rStyle w:val="CitaoDiretaLongaLnguaEstrangeiraChar"/>
-        </w:rPr>
-        <w:t>which</w:t>
-      </w:r>
-      <w:proofErr w:type="spellEnd"/>
-      <w:r>
-        <w:rPr>
-          <w:rStyle w:val="CitaoDiretaLongaLnguaEstrangeiraChar"/>
-        </w:rPr>
-        <w:t xml:space="preserve"> </w:t>
-      </w:r>
-      <w:proofErr w:type="spellStart"/>
-      <w:r>
-        <w:rPr>
-          <w:rStyle w:val="CitaoDiretaLongaLnguaEstrangeiraChar"/>
-        </w:rPr>
-        <w:t>can</w:t>
-      </w:r>
-      <w:proofErr w:type="spellEnd"/>
-      <w:r>
-        <w:rPr>
-          <w:rStyle w:val="CitaoDiretaLongaLnguaEstrangeiraChar"/>
-        </w:rPr>
-        <w:t xml:space="preserve"> </w:t>
-      </w:r>
-      <w:proofErr w:type="spellStart"/>
-      <w:r>
-        <w:rPr>
-          <w:rStyle w:val="CitaoDiretaLongaLnguaEstrangeiraChar"/>
-        </w:rPr>
-        <w:t>account</w:t>
-      </w:r>
-      <w:proofErr w:type="spellEnd"/>
-      <w:r>
-        <w:rPr>
-          <w:rStyle w:val="CitaoDiretaLongaLnguaEstrangeiraChar"/>
-        </w:rPr>
-        <w:t xml:space="preserve"> for </w:t>
-      </w:r>
-      <w:proofErr w:type="spellStart"/>
-      <w:r>
-        <w:rPr>
-          <w:rStyle w:val="CitaoDiretaLongaLnguaEstrangeiraChar"/>
-        </w:rPr>
-        <w:t>up</w:t>
-      </w:r>
-      <w:proofErr w:type="spellEnd"/>
-      <w:r>
-        <w:rPr>
-          <w:rStyle w:val="CitaoDiretaLongaLnguaEstrangeiraChar"/>
-        </w:rPr>
-        <w:t xml:space="preserve"> </w:t>
-      </w:r>
-      <w:proofErr w:type="spellStart"/>
-      <w:r>
-        <w:rPr>
-          <w:rStyle w:val="CitaoDiretaLongaLnguaEstrangeiraChar"/>
-        </w:rPr>
-        <w:t>to</w:t>
-      </w:r>
-      <w:proofErr w:type="spellEnd"/>
-      <w:r>
-        <w:rPr>
-          <w:rStyle w:val="CitaoDiretaLongaLnguaEstrangeiraChar"/>
-        </w:rPr>
-        <w:t xml:space="preserve"> 25% </w:t>
-      </w:r>
-      <w:proofErr w:type="spellStart"/>
-      <w:r>
-        <w:rPr>
-          <w:rStyle w:val="CitaoDiretaLongaLnguaEstrangeiraChar"/>
-        </w:rPr>
-        <w:t>of</w:t>
-      </w:r>
-      <w:proofErr w:type="spellEnd"/>
-      <w:r>
-        <w:rPr>
-          <w:rStyle w:val="CitaoDiretaLongaLnguaEstrangeiraChar"/>
-        </w:rPr>
-        <w:t xml:space="preserve"> </w:t>
-      </w:r>
-      <w:proofErr w:type="spellStart"/>
-      <w:r>
-        <w:rPr>
-          <w:rStyle w:val="CitaoDiretaLongaLnguaEstrangeiraChar"/>
-        </w:rPr>
-        <w:t>the</w:t>
-      </w:r>
-      <w:proofErr w:type="spellEnd"/>
-      <w:r>
-        <w:rPr>
-          <w:rStyle w:val="CitaoDiretaLongaLnguaEstrangeiraChar"/>
-        </w:rPr>
-        <w:t xml:space="preserve"> </w:t>
-      </w:r>
-      <w:proofErr w:type="spellStart"/>
-      <w:r>
-        <w:rPr>
-          <w:rStyle w:val="CitaoDiretaLongaLnguaEstrangeiraChar"/>
-        </w:rPr>
-        <w:t>dry</w:t>
-      </w:r>
-      <w:proofErr w:type="spellEnd"/>
-      <w:r>
-        <w:rPr>
-          <w:rStyle w:val="CitaoDiretaLongaLnguaEstrangeiraChar"/>
-        </w:rPr>
-        <w:t xml:space="preserve"> </w:t>
-      </w:r>
-      <w:proofErr w:type="spellStart"/>
-      <w:r>
-        <w:rPr>
-          <w:rStyle w:val="CitaoDiretaLongaLnguaEstrangeiraChar"/>
-        </w:rPr>
-        <w:t>weight</w:t>
-      </w:r>
-      <w:proofErr w:type="spellEnd"/>
-      <w:r>
-        <w:rPr>
-          <w:rStyle w:val="CitaoDiretaLongaLnguaEstrangeiraChar"/>
-        </w:rPr>
-        <w:t xml:space="preserve"> </w:t>
-      </w:r>
-      <w:proofErr w:type="spellStart"/>
-      <w:r>
-        <w:rPr>
-          <w:rStyle w:val="CitaoDiretaLongaLnguaEstrangeiraChar"/>
-        </w:rPr>
-        <w:t>of</w:t>
-      </w:r>
-      <w:proofErr w:type="spellEnd"/>
-      <w:r>
-        <w:rPr>
-          <w:rStyle w:val="CitaoDiretaLongaLnguaEstrangeiraChar"/>
-        </w:rPr>
-        <w:t xml:space="preserve"> </w:t>
-      </w:r>
-      <w:proofErr w:type="spellStart"/>
-      <w:r>
-        <w:rPr>
-          <w:rStyle w:val="CitaoDiretaLongaLnguaEstrangeiraChar"/>
-        </w:rPr>
-        <w:t>the</w:t>
-      </w:r>
-      <w:proofErr w:type="spellEnd"/>
-      <w:r>
-        <w:rPr>
-          <w:rStyle w:val="CitaoDiretaLongaLnguaEstrangeiraChar"/>
-        </w:rPr>
-        <w:t xml:space="preserve"> </w:t>
-      </w:r>
-      <w:proofErr w:type="spellStart"/>
-      <w:r>
-        <w:rPr>
-          <w:rStyle w:val="CitaoDiretaLongaLnguaEstrangeiraChar"/>
-        </w:rPr>
-        <w:t>sporulated</w:t>
-      </w:r>
-      <w:proofErr w:type="spellEnd"/>
-      <w:r>
-        <w:rPr>
-          <w:rStyle w:val="CitaoDiretaLongaLnguaEstrangeiraChar"/>
-        </w:rPr>
-        <w:t xml:space="preserve"> </w:t>
-      </w:r>
-      <w:proofErr w:type="spellStart"/>
-      <w:r>
-        <w:rPr>
-          <w:rStyle w:val="CitaoDiretaLongaLnguaEstrangeiraChar"/>
-        </w:rPr>
-        <w:t>cells</w:t>
-      </w:r>
-      <w:proofErr w:type="spellEnd"/>
-      <w:r>
-        <w:rPr>
-          <w:rStyle w:val="CitaoDiretaLongaLnguaEstrangeiraChar"/>
-        </w:rPr>
-        <w:t xml:space="preserve">. The </w:t>
-      </w:r>
-      <w:proofErr w:type="spellStart"/>
-      <w:r>
-        <w:rPr>
-          <w:rStyle w:val="CitaoDiretaLongaLnguaEstrangeiraChar"/>
-        </w:rPr>
-        <w:t>amount</w:t>
-      </w:r>
-      <w:proofErr w:type="spellEnd"/>
-      <w:r>
-        <w:rPr>
-          <w:rStyle w:val="CitaoDiretaLongaLnguaEstrangeiraChar"/>
-        </w:rPr>
-        <w:t xml:space="preserve"> </w:t>
-      </w:r>
-      <w:proofErr w:type="spellStart"/>
-      <w:r>
-        <w:rPr>
-          <w:rStyle w:val="CitaoDiretaLongaLnguaEstrangeiraChar"/>
-        </w:rPr>
-        <w:t>of</w:t>
-      </w:r>
-      <w:proofErr w:type="spellEnd"/>
-      <w:r>
-        <w:rPr>
-          <w:rStyle w:val="CitaoDiretaLongaLnguaEstrangeiraChar"/>
-        </w:rPr>
-        <w:t xml:space="preserve"> </w:t>
-      </w:r>
-      <w:proofErr w:type="spellStart"/>
-      <w:r>
-        <w:rPr>
-          <w:rStyle w:val="CitaoDiretaLongaLnguaEstrangeiraChar"/>
-        </w:rPr>
-        <w:t>crystal</w:t>
-      </w:r>
-      <w:proofErr w:type="spellEnd"/>
-      <w:r>
-        <w:rPr>
-          <w:rStyle w:val="CitaoDiretaLongaLnguaEstrangeiraChar"/>
-        </w:rPr>
-        <w:t xml:space="preserve"> </w:t>
-      </w:r>
-      <w:proofErr w:type="spellStart"/>
-      <w:r>
-        <w:rPr>
-          <w:rStyle w:val="CitaoDiretaLongaLnguaEstrangeiraChar"/>
-        </w:rPr>
-        <w:t>protein</w:t>
-      </w:r>
-      <w:proofErr w:type="spellEnd"/>
-      <w:r>
-        <w:rPr>
-          <w:rStyle w:val="CitaoDiretaLongaLnguaEstrangeiraChar"/>
-        </w:rPr>
-        <w:t xml:space="preserve"> </w:t>
-      </w:r>
-      <w:proofErr w:type="spellStart"/>
-      <w:r>
-        <w:rPr>
-          <w:rStyle w:val="CitaoDiretaLongaLnguaEstrangeiraChar"/>
-        </w:rPr>
-        <w:t>produced</w:t>
-      </w:r>
-      <w:proofErr w:type="spellEnd"/>
-      <w:r>
-        <w:rPr>
-          <w:rStyle w:val="CitaoDiretaLongaLnguaEstrangeiraChar"/>
-        </w:rPr>
-        <w:t xml:space="preserve"> </w:t>
-      </w:r>
-      <w:proofErr w:type="spellStart"/>
-      <w:r>
-        <w:rPr>
-          <w:rStyle w:val="CitaoDiretaLongaLnguaEstrangeiraChar"/>
-        </w:rPr>
-        <w:t>by</w:t>
-      </w:r>
-      <w:proofErr w:type="spellEnd"/>
-      <w:r>
-        <w:rPr>
-          <w:rStyle w:val="CitaoDiretaLongaLnguaEstrangeiraChar"/>
-        </w:rPr>
-        <w:t xml:space="preserve"> a B. </w:t>
-      </w:r>
-      <w:proofErr w:type="spellStart"/>
-      <w:r>
-        <w:rPr>
-          <w:rStyle w:val="CitaoDiretaLongaLnguaEstrangeiraChar"/>
-        </w:rPr>
-        <w:t>thuringiensis</w:t>
-      </w:r>
-      <w:proofErr w:type="spellEnd"/>
-      <w:r>
-        <w:rPr>
-          <w:rStyle w:val="CitaoDiretaLongaLnguaEstrangeiraChar"/>
-        </w:rPr>
-        <w:t xml:space="preserve"> </w:t>
-      </w:r>
-      <w:proofErr w:type="spellStart"/>
-      <w:r>
-        <w:rPr>
-          <w:rStyle w:val="CitaoDiretaLongaLnguaEstrangeiraChar"/>
-        </w:rPr>
-        <w:t>culture</w:t>
-      </w:r>
-      <w:proofErr w:type="spellEnd"/>
-      <w:r>
-        <w:rPr>
-          <w:rStyle w:val="CitaoDiretaLongaLnguaEstrangeiraChar"/>
-        </w:rPr>
-        <w:t xml:space="preserve"> in </w:t>
-      </w:r>
-      <w:proofErr w:type="spellStart"/>
-      <w:r>
-        <w:rPr>
-          <w:rStyle w:val="CitaoDiretaLongaLnguaEstrangeiraChar"/>
-        </w:rPr>
-        <w:t>laboratory</w:t>
-      </w:r>
-      <w:proofErr w:type="spellEnd"/>
-      <w:r>
-        <w:rPr>
-          <w:rStyle w:val="CitaoDiretaLongaLnguaEstrangeiraChar"/>
-        </w:rPr>
-        <w:t xml:space="preserve"> </w:t>
-      </w:r>
-      <w:proofErr w:type="spellStart"/>
-      <w:r>
-        <w:rPr>
-          <w:rStyle w:val="CitaoDiretaLongaLnguaEstrangeiraChar"/>
-        </w:rPr>
-        <w:t>conditions</w:t>
-      </w:r>
-      <w:proofErr w:type="spellEnd"/>
-      <w:r>
-        <w:rPr>
-          <w:rStyle w:val="CitaoDiretaLongaLnguaEstrangeiraChar"/>
+          <w:lang w:val="en-US"/>
+        </w:rPr>
+        <w:t>Crystal</w:t>
+      </w:r>
+      <w:r>
+        <w:rPr>
+          <w:rStyle w:val="CitaoDiretaLongaChar"/>
+          <w:lang w:val="en-US"/>
         </w:rPr>
         <w:t xml:space="preserve"> (</w:t>
-      </w:r>
-      <w:proofErr w:type="spellStart"/>
-      <w:r>
-        <w:rPr>
-          <w:rStyle w:val="CitaoDiretaLongaLnguaEstrangeiraChar"/>
-        </w:rPr>
-        <w:t>about</w:t>
-      </w:r>
-      <w:proofErr w:type="spellEnd"/>
-      <w:r>
-        <w:rPr>
-          <w:rStyle w:val="CitaoDiretaLongaLnguaEstrangeiraChar"/>
-        </w:rPr>
-        <w:t xml:space="preserve"> 0.5 mg </w:t>
-      </w:r>
-      <w:proofErr w:type="spellStart"/>
-      <w:r>
-        <w:rPr>
-          <w:rStyle w:val="CitaoDiretaLongaLnguaEstrangeiraChar"/>
-        </w:rPr>
-        <w:t>of</w:t>
-      </w:r>
-      <w:proofErr w:type="spellEnd"/>
-      <w:r>
-        <w:rPr>
-          <w:rStyle w:val="CitaoDiretaLongaLnguaEstrangeiraChar"/>
-        </w:rPr>
-        <w:t xml:space="preserve"> </w:t>
-      </w:r>
-      <w:proofErr w:type="spellStart"/>
-      <w:r>
-        <w:rPr>
-          <w:rStyle w:val="CitaoDiretaLongaLnguaEstrangeiraChar"/>
-        </w:rPr>
-        <w:t>protein</w:t>
-      </w:r>
-      <w:proofErr w:type="spellEnd"/>
-      <w:r>
-        <w:rPr>
-          <w:rStyle w:val="CitaoDiretaLongaLnguaEstrangeiraChar"/>
-        </w:rPr>
-        <w:t xml:space="preserve"> per ml) </w:t>
-      </w:r>
-      <w:proofErr w:type="spellStart"/>
-      <w:r>
-        <w:rPr>
-          <w:rStyle w:val="CitaoDiretaLongaLnguaEstrangeiraChar"/>
-        </w:rPr>
-        <w:t>and</w:t>
-      </w:r>
-      <w:proofErr w:type="spellEnd"/>
-      <w:r>
-        <w:rPr>
-          <w:rStyle w:val="CitaoDiretaLongaLnguaEstrangeiraChar"/>
-        </w:rPr>
-        <w:t xml:space="preserve"> </w:t>
-      </w:r>
-      <w:proofErr w:type="spellStart"/>
-      <w:r>
-        <w:rPr>
-          <w:rStyle w:val="CitaoDiretaLongaLnguaEstrangeiraChar"/>
-        </w:rPr>
-        <w:t>the</w:t>
-      </w:r>
-      <w:proofErr w:type="spellEnd"/>
-      <w:r>
-        <w:rPr>
-          <w:rStyle w:val="CitaoDiretaLongaLnguaEstrangeiraChar"/>
-        </w:rPr>
-        <w:t xml:space="preserve"> </w:t>
-      </w:r>
-      <w:proofErr w:type="spellStart"/>
-      <w:r>
-        <w:rPr>
-          <w:rStyle w:val="CitaoDiretaLongaLnguaEstrangeiraChar"/>
-        </w:rPr>
-        <w:t>size</w:t>
-      </w:r>
-      <w:proofErr w:type="spellEnd"/>
-      <w:r>
-        <w:rPr>
-          <w:rStyle w:val="CitaoDiretaLongaLnguaEstrangeiraChar"/>
-        </w:rPr>
-        <w:t xml:space="preserve"> </w:t>
-      </w:r>
-      <w:proofErr w:type="spellStart"/>
-      <w:r>
-        <w:rPr>
-          <w:rStyle w:val="CitaoDiretaLongaLnguaEstrangeiraChar"/>
-        </w:rPr>
-        <w:t>of</w:t>
-      </w:r>
-      <w:proofErr w:type="spellEnd"/>
-      <w:r>
-        <w:rPr>
-          <w:rStyle w:val="CitaoDiretaLongaLnguaEstrangeiraChar"/>
-        </w:rPr>
-        <w:t xml:space="preserve"> </w:t>
-      </w:r>
-      <w:proofErr w:type="spellStart"/>
-      <w:r>
-        <w:rPr>
-          <w:rStyle w:val="CitaoDiretaLongaLnguaEstrangeiraChar"/>
-        </w:rPr>
-        <w:t>the</w:t>
-      </w:r>
-      <w:proofErr w:type="spellEnd"/>
-      <w:r>
-        <w:rPr>
-          <w:rStyle w:val="CitaoDiretaLongaLnguaEstrangeiraChar"/>
-        </w:rPr>
-        <w:t xml:space="preserve"> </w:t>
-      </w:r>
-      <w:proofErr w:type="spellStart"/>
-      <w:r>
-        <w:rPr>
-          <w:rStyle w:val="CitaoDiretaLongaLnguaEstrangeiraChar"/>
-        </w:rPr>
-        <w:t>crystals</w:t>
-      </w:r>
-      <w:proofErr w:type="spellEnd"/>
-      <w:r>
-        <w:rPr>
-          <w:rStyle w:val="CitaoDiretaLongaLnguaEstrangeiraChar"/>
-        </w:rPr>
-        <w:t xml:space="preserve"> (24) </w:t>
-      </w:r>
-      <w:proofErr w:type="spellStart"/>
-      <w:r>
-        <w:rPr>
-          <w:rStyle w:val="CitaoDiretaLongaLnguaEstrangeiraChar"/>
-        </w:rPr>
-        <w:t>indicate</w:t>
-      </w:r>
-      <w:proofErr w:type="spellEnd"/>
-      <w:r>
-        <w:rPr>
-          <w:rStyle w:val="CitaoDiretaLongaLnguaEstrangeiraChar"/>
-        </w:rPr>
-        <w:t xml:space="preserve"> </w:t>
-      </w:r>
-      <w:proofErr w:type="spellStart"/>
-      <w:r>
-        <w:rPr>
-          <w:rStyle w:val="CitaoDiretaLongaLnguaEstrangeiraChar"/>
-        </w:rPr>
-        <w:t>that</w:t>
-      </w:r>
-      <w:proofErr w:type="spellEnd"/>
-      <w:r>
-        <w:rPr>
-          <w:rStyle w:val="CitaoDiretaLongaLnguaEstrangeiraChar"/>
-        </w:rPr>
-        <w:t xml:space="preserve"> </w:t>
-      </w:r>
-      <w:proofErr w:type="spellStart"/>
-      <w:r>
-        <w:rPr>
-          <w:rStyle w:val="CitaoDiretaLongaLnguaEstrangeiraChar"/>
-        </w:rPr>
-        <w:t>each</w:t>
-      </w:r>
-      <w:proofErr w:type="spellEnd"/>
-      <w:r>
-        <w:rPr>
-          <w:rStyle w:val="CitaoDiretaLongaLnguaEstrangeiraChar"/>
-        </w:rPr>
-        <w:t xml:space="preserve"> </w:t>
-      </w:r>
-      <w:proofErr w:type="spellStart"/>
-      <w:r>
-        <w:rPr>
-          <w:rStyle w:val="CitaoDiretaLongaLnguaEstrangeiraChar"/>
-        </w:rPr>
-        <w:t>cell</w:t>
-      </w:r>
-      <w:proofErr w:type="spellEnd"/>
-      <w:r>
-        <w:rPr>
-          <w:rStyle w:val="CitaoDiretaLongaLnguaEstrangeiraChar"/>
-        </w:rPr>
-        <w:t xml:space="preserve"> </w:t>
-      </w:r>
-      <w:proofErr w:type="spellStart"/>
-      <w:r>
-        <w:rPr>
-          <w:rStyle w:val="CitaoDiretaLongaLnguaEstrangeiraChar"/>
-        </w:rPr>
-        <w:t>has</w:t>
-      </w:r>
-      <w:proofErr w:type="spellEnd"/>
-      <w:r>
-        <w:rPr>
-          <w:rStyle w:val="CitaoDiretaLongaLnguaEstrangeiraChar"/>
-        </w:rPr>
-        <w:t xml:space="preserve"> </w:t>
-      </w:r>
-      <w:proofErr w:type="spellStart"/>
-      <w:r>
-        <w:rPr>
-          <w:rStyle w:val="CitaoDiretaLongaLnguaEstrangeiraChar"/>
-        </w:rPr>
-        <w:t>to</w:t>
-      </w:r>
-      <w:proofErr w:type="spellEnd"/>
-      <w:r>
-        <w:rPr>
-          <w:rStyle w:val="CitaoDiretaLongaLnguaEstrangeiraChar"/>
-        </w:rPr>
-        <w:t xml:space="preserve"> </w:t>
-      </w:r>
-      <w:proofErr w:type="spellStart"/>
-      <w:r>
-        <w:rPr>
-          <w:rStyle w:val="CitaoDiretaLongaLnguaEstrangeiraChar"/>
-        </w:rPr>
-        <w:t>synthesize</w:t>
-      </w:r>
-      <w:proofErr w:type="spellEnd"/>
-      <w:r>
-        <w:rPr>
-          <w:rStyle w:val="CitaoDiretaLongaLnguaEstrangeiraChar"/>
-        </w:rPr>
-        <w:t xml:space="preserve"> 106 </w:t>
-      </w:r>
-      <w:proofErr w:type="spellStart"/>
-      <w:r>
-        <w:rPr>
-          <w:rStyle w:val="CitaoDiretaLongaLnguaEstrangeiraChar"/>
-        </w:rPr>
-        <w:t>to</w:t>
-      </w:r>
-      <w:proofErr w:type="spellEnd"/>
-      <w:r>
-        <w:rPr>
-          <w:rStyle w:val="CitaoDiretaLongaLnguaEstrangeiraChar"/>
-        </w:rPr>
-        <w:t xml:space="preserve"> 2 × 106</w:t>
-      </w:r>
-      <w:r>
-        <w:rPr>
-          <w:rStyle w:val="CitaoDiretaLongaLnguaEstrangeiraChar"/>
-        </w:rPr>
-        <w:t xml:space="preserve"> </w:t>
-      </w:r>
-      <w:proofErr w:type="spellStart"/>
-      <w:r>
-        <w:rPr>
-          <w:rStyle w:val="CitaoDiretaLongaLnguaEstrangeiraChar"/>
-        </w:rPr>
-        <w:t>endotoxin</w:t>
-      </w:r>
-      <w:proofErr w:type="spellEnd"/>
-      <w:r>
-        <w:rPr>
-          <w:rStyle w:val="CitaoDiretaLongaLnguaEstrangeiraChar"/>
-        </w:rPr>
-        <w:t xml:space="preserve"> </w:t>
-      </w:r>
-      <w:proofErr w:type="spellStart"/>
-      <w:r>
-        <w:rPr>
-          <w:rStyle w:val="CitaoDiretaLongaLnguaEstrangeiraChar"/>
-        </w:rPr>
-        <w:t>molecules</w:t>
-      </w:r>
-      <w:proofErr w:type="spellEnd"/>
-      <w:r>
-        <w:rPr>
-          <w:rStyle w:val="CitaoDiretaLongaLnguaEstrangeiraChar"/>
-        </w:rPr>
-        <w:t xml:space="preserve"> </w:t>
-      </w:r>
-      <w:proofErr w:type="spellStart"/>
-      <w:r>
-        <w:rPr>
-          <w:rStyle w:val="CitaoDiretaLongaLnguaEstrangeiraChar"/>
-        </w:rPr>
-        <w:t>during</w:t>
-      </w:r>
-      <w:proofErr w:type="spellEnd"/>
-      <w:r>
-        <w:rPr>
-          <w:rStyle w:val="CitaoDiretaLongaLnguaEstrangeiraChar"/>
-        </w:rPr>
-        <w:t xml:space="preserve"> </w:t>
-      </w:r>
-      <w:proofErr w:type="spellStart"/>
-      <w:r>
-        <w:rPr>
-          <w:rStyle w:val="CitaoDiretaLongaLnguaEstrangeiraChar"/>
-        </w:rPr>
-        <w:t>the</w:t>
-      </w:r>
-      <w:proofErr w:type="spellEnd"/>
-      <w:r>
-        <w:rPr>
-          <w:rStyle w:val="CitaoDiretaLongaLnguaEstrangeiraChar"/>
-        </w:rPr>
-        <w:t xml:space="preserve"> </w:t>
-      </w:r>
-      <w:proofErr w:type="spellStart"/>
-      <w:r>
-        <w:rPr>
-          <w:rStyle w:val="CitaoDiretaLongaLnguaEstrangeiraChar"/>
-        </w:rPr>
-        <w:t>stationary</w:t>
-      </w:r>
-      <w:proofErr w:type="spellEnd"/>
-      <w:r>
-        <w:rPr>
-          <w:rStyle w:val="CitaoDiretaLongaLnguaEstrangeiraChar"/>
-        </w:rPr>
-        <w:t xml:space="preserve"> </w:t>
-      </w:r>
-      <w:proofErr w:type="spellStart"/>
-      <w:r>
-        <w:rPr>
-          <w:rStyle w:val="CitaoDiretaLongaLnguaEstrangeiraChar"/>
-        </w:rPr>
-        <w:t>phase</w:t>
-      </w:r>
-      <w:proofErr w:type="spellEnd"/>
-      <w:r>
-        <w:rPr>
-          <w:rStyle w:val="CitaoDiretaLongaLnguaEstrangeiraChar"/>
-        </w:rPr>
-        <w:t xml:space="preserve"> </w:t>
-      </w:r>
-      <w:proofErr w:type="spellStart"/>
-      <w:r>
-        <w:rPr>
-          <w:rStyle w:val="CitaoDiretaLongaLnguaEstrangeiraChar"/>
-        </w:rPr>
-        <w:t>to</w:t>
-      </w:r>
-      <w:proofErr w:type="spellEnd"/>
-      <w:r>
-        <w:rPr>
-          <w:rStyle w:val="CitaoDiretaLongaLnguaEstrangeiraChar"/>
-        </w:rPr>
-        <w:t xml:space="preserve"> </w:t>
-      </w:r>
-      <w:proofErr w:type="spellStart"/>
-      <w:r>
-        <w:rPr>
-          <w:rStyle w:val="CitaoDiretaLongaLnguaEstrangeiraChar"/>
-        </w:rPr>
-        <w:t>form</w:t>
-      </w:r>
-      <w:proofErr w:type="spellEnd"/>
-      <w:r>
-        <w:rPr>
-          <w:rStyle w:val="CitaoDiretaLongaLnguaEstrangeiraChar"/>
-        </w:rPr>
-        <w:t xml:space="preserve"> a </w:t>
-      </w:r>
-      <w:r>
-        <w:rPr>
-          <w:rStyle w:val="CitaoDiretaLongaLnguaEstrangeiraChar"/>
-        </w:rPr>
-        <w:t>Crystal</w:t>
-      </w:r>
-      <w:r>
-        <w:rPr>
-          <w:rStyle w:val="CitaoDiretaLongaChar"/>
-        </w:rPr>
-        <w:t xml:space="preserve"> </w:t>
-      </w:r>
-      <w:r>
-        <w:rPr>
-          <w:rStyle w:val="CitaoDiretaLongaChar"/>
-        </w:rPr>
-        <w:t>(</w:t>
       </w:r>
       <w:sdt>
         <w:sdtPr>
@@ -3980,11 +3084,6 @@
           <w:id w:val="1228577142"/>
           <w:citation/>
         </w:sdtPr>
-        <w:sdtEndPr>
-          <w:rPr>
-            <w:rStyle w:val="CitaoDiretaLongaChar"/>
-          </w:rPr>
-        </w:sdtEndPr>
         <w:sdtContent>
           <w:r>
             <w:rPr>
@@ -3995,6 +3094,7 @@
           <w:r>
             <w:rPr>
               <w:rStyle w:val="CitaoDiretaLongaChar"/>
+              <w:lang w:val="en-US"/>
             </w:rPr>
             <w:instrText xml:space="preserve"> CITATION Aga95 \l 1046 </w:instrText>
           </w:r>
@@ -4008,12 +3108,14 @@
             <w:rPr>
               <w:rStyle w:val="CitaoDiretaLongaChar"/>
               <w:noProof/>
+              <w:lang w:val="en-US"/>
             </w:rPr>
             <w:t xml:space="preserve"> </w:t>
           </w:r>
           <w:r>
             <w:rPr>
               <w:noProof/>
+              <w:lang w:val="en-US"/>
             </w:rPr>
             <w:t>AGAISSE e LERECLUS, 1995</w:t>
           </w:r>
@@ -4028,26 +3130,97 @@
       <w:r>
         <w:rPr>
           <w:rStyle w:val="CitaoDiretaLongaChar"/>
-        </w:rPr>
-        <w:t>)</w:t>
-      </w:r>
-      <w:r>
-        <w:rPr>
-          <w:rStyle w:val="CitaoDiretaLongaChar"/>
-        </w:rPr>
+          <w:lang w:val="en-US"/>
+        </w:rPr>
+        <w:t>).</w:t>
+      </w:r>
+      <w:bookmarkEnd w:id="9"/>
+    </w:p>
+    <w:p>
+      <w:r>
+        <w:t>Exemplo de nota de rodapé</w:t>
+      </w:r>
+      <w:r>
+        <w:rPr>
+          <w:rStyle w:val="Refdenotaderodap"/>
+        </w:rPr>
+        <w:footnoteReference w:id="5"/>
+      </w:r>
+      <w:r>
         <w:t>.</w:t>
       </w:r>
+    </w:p>
+    <w:p>
+      <w:pPr>
+        <w:pStyle w:val="Ttulo3"/>
+      </w:pPr>
+      <w:r>
+        <w:t>Trabalhos Correlatos</w:t>
+      </w:r>
+    </w:p>
+    <w:p>
+      <w:r>
+        <w:t>Pesquise e descreva no mínimo três trabalhos correlatos ao seu.</w:t>
+      </w:r>
+    </w:p>
+    <w:p>
+      <w:pPr>
+        <w:pStyle w:val="Ttulo4"/>
+      </w:pPr>
+      <w:r>
+        <w:t>Trabalho 1</w:t>
+      </w:r>
+    </w:p>
+    <w:p>
+      <w:r>
+        <w:t>Texto...</w:t>
+      </w:r>
+    </w:p>
+    <w:p>
+      <w:pPr>
+        <w:pStyle w:val="Ttulo4"/>
+      </w:pPr>
+      <w:r>
+        <w:t>Trabalho 2</w:t>
+      </w:r>
+    </w:p>
+    <w:p>
+      <w:r>
+        <w:t>Texto...</w:t>
+      </w:r>
+    </w:p>
+    <w:p>
+      <w:pPr>
+        <w:pStyle w:val="Ttulo4"/>
+      </w:pPr>
+      <w:r>
+        <w:t>Trabalho 3</w:t>
+      </w:r>
+    </w:p>
+    <w:p>
+      <w:r>
+        <w:t>Texto...</w:t>
+      </w:r>
+    </w:p>
+    <w:p>
+      <w:pPr>
+        <w:pStyle w:val="Ttulo2"/>
+      </w:pPr>
+      <w:bookmarkStart w:id="10" w:name="_Toc523833568"/>
+      <w:r>
+        <w:t>Metodologia</w:t>
+      </w:r>
       <w:bookmarkEnd w:id="10"/>
     </w:p>
     <w:p>
       <w:r>
-        <w:t>Exemplo de nota de rodapé</w:t>
-      </w:r>
-      <w:r>
-        <w:rPr>
-          <w:rStyle w:val="Refdenotaderodap"/>
-        </w:rPr>
-        <w:footnoteReference w:id="5"/>
+        <w:t xml:space="preserve">Texto da </w:t>
+      </w:r>
+      <w:r>
+        <w:t>m</w:t>
+      </w:r>
+      <w:r>
+        <w:t>etodologia</w:t>
       </w:r>
       <w:r>
         <w:t>.</w:t>
@@ -4055,78 +3228,145 @@
     </w:p>
     <w:p>
       <w:pPr>
-        <w:pStyle w:val="Ttulo2"/>
-      </w:pPr>
-      <w:bookmarkStart w:id="11" w:name="_Toc523833568"/>
-      <w:r>
-        <w:t>Metodologia</w:t>
+        <w:pStyle w:val="Ttulo1"/>
+      </w:pPr>
+      <w:bookmarkStart w:id="11" w:name="_Toc522804289"/>
+      <w:bookmarkStart w:id="12" w:name="_Toc522804732"/>
+      <w:bookmarkStart w:id="13" w:name="_Toc523751631"/>
+      <w:bookmarkStart w:id="14" w:name="_Toc523752270"/>
+      <w:bookmarkStart w:id="15" w:name="_Toc523752418"/>
+      <w:bookmarkStart w:id="16" w:name="_Toc523833569"/>
+      <w:r>
+        <w:t>Resultados e Discussão</w:t>
       </w:r>
       <w:bookmarkEnd w:id="11"/>
-    </w:p>
-    <w:p>
-      <w:r>
-        <w:t xml:space="preserve">Texto da </w:t>
-      </w:r>
-      <w:r>
-        <w:t>m</w:t>
-      </w:r>
-      <w:r>
-        <w:t>etodologia</w:t>
-      </w:r>
-      <w:r>
-        <w:t>.</w:t>
-      </w:r>
-    </w:p>
-    <w:p>
-      <w:pPr>
-        <w:pStyle w:val="Ttulo1"/>
-      </w:pPr>
-      <w:bookmarkStart w:id="12" w:name="_Toc522804289"/>
-      <w:bookmarkStart w:id="13" w:name="_Toc522804732"/>
-      <w:bookmarkStart w:id="14" w:name="_Toc523751631"/>
-      <w:bookmarkStart w:id="15" w:name="_Toc523752270"/>
-      <w:bookmarkStart w:id="16" w:name="_Toc523752418"/>
-      <w:bookmarkStart w:id="17" w:name="_Toc523833569"/>
-      <w:r>
-        <w:t>Resultados e Discussão</w:t>
-      </w:r>
       <w:bookmarkEnd w:id="12"/>
       <w:bookmarkEnd w:id="13"/>
       <w:bookmarkEnd w:id="14"/>
       <w:bookmarkEnd w:id="15"/>
       <w:bookmarkEnd w:id="16"/>
+    </w:p>
+    <w:p>
+      <w:r>
+        <w:t xml:space="preserve">Texto dos </w:t>
+      </w:r>
+      <w:r>
+        <w:t>r</w:t>
+      </w:r>
+      <w:r>
+        <w:t>esultado</w:t>
+      </w:r>
+      <w:r>
+        <w:t>s</w:t>
+      </w:r>
+      <w:r>
+        <w:t>.</w:t>
+      </w:r>
+    </w:p>
+    <w:p>
+      <w:pPr>
+        <w:pStyle w:val="Ttulo1"/>
+      </w:pPr>
+      <w:bookmarkStart w:id="17" w:name="_Toc523833570"/>
+      <w:r>
+        <w:t>Conclusões/Conclusões Parciais</w:t>
+      </w:r>
       <w:bookmarkEnd w:id="17"/>
     </w:p>
     <w:p>
       <w:r>
-        <w:t xml:space="preserve">Texto dos </w:t>
-      </w:r>
-      <w:r>
-        <w:t>r</w:t>
-      </w:r>
-      <w:r>
-        <w:t>esultado</w:t>
-      </w:r>
-      <w:r>
-        <w:t>s</w:t>
+        <w:t>Texto das conclusões</w:t>
       </w:r>
       <w:r>
         <w:t>.</w:t>
       </w:r>
     </w:p>
     <w:p>
+      <w:proofErr w:type="spellStart"/>
+      <w:r>
+        <w:rPr>
+          <w:b/>
+        </w:rPr>
+        <w:t>Obs</w:t>
+      </w:r>
+      <w:proofErr w:type="spellEnd"/>
+      <w:r>
+        <w:rPr>
+          <w:b/>
+        </w:rPr>
+        <w:t>:</w:t>
+      </w:r>
+      <w:r>
+        <w:t xml:space="preserve"> </w:t>
+      </w:r>
+      <w:r>
+        <w:t>E</w:t>
+      </w:r>
+      <w:r>
+        <w:t>ste capítulo deve ser intitulado “C</w:t>
+      </w:r>
+      <w:r>
+        <w:t xml:space="preserve">onclusões </w:t>
+      </w:r>
+      <w:r>
+        <w:t>P</w:t>
+      </w:r>
+      <w:r>
+        <w:t>arciais</w:t>
+      </w:r>
+      <w:r>
+        <w:t>”</w:t>
+      </w:r>
+      <w:r>
+        <w:t xml:space="preserve"> </w:t>
+      </w:r>
+      <w:r>
+        <w:t>em trabalhos de</w:t>
+      </w:r>
+      <w:r>
+        <w:t xml:space="preserve"> graduação </w:t>
+      </w:r>
+      <w:r>
+        <w:t>para a</w:t>
+      </w:r>
+      <w:r>
+        <w:t xml:space="preserve"> </w:t>
+      </w:r>
+      <w:r>
+        <w:t>Validação de Projeto de TCC</w:t>
+      </w:r>
+      <w:r>
+        <w:t>.</w:t>
+      </w:r>
+      <w:r>
+        <w:t xml:space="preserve"> Na Avaliação Final de TCC o nome do capítulo deve ser “Conclusões”.</w:t>
+      </w:r>
+    </w:p>
+    <w:p>
       <w:pPr>
         <w:pStyle w:val="Ttulo1"/>
       </w:pPr>
-      <w:bookmarkStart w:id="18" w:name="_Toc523833570"/>
-      <w:r>
-        <w:t>Conclusões/Conclusões Parciais</w:t>
+      <w:bookmarkStart w:id="18" w:name="_Toc523833571"/>
+      <w:r>
+        <w:t>Cronograma</w:t>
       </w:r>
       <w:bookmarkEnd w:id="18"/>
     </w:p>
     <w:p>
       <w:r>
-        <w:t>Texto das conclusões</w:t>
+        <w:t>Segue abaixo o cronograma d</w:t>
+      </w:r>
+      <w:r>
+        <w:t>as</w:t>
+      </w:r>
+      <w:r>
+        <w:t xml:space="preserve"> atividades</w:t>
+      </w:r>
+      <w:r>
+        <w:t xml:space="preserve"> </w:t>
+      </w:r>
+      <w:r>
+        <w:t>que serão executadas até a Avaliação Final de TCC</w:t>
       </w:r>
       <w:r>
         <w:t>.</w:t>
@@ -4138,97 +3378,7 @@
         <w:rPr>
           <w:b/>
         </w:rPr>
-        <w:t>Obs</w:t>
-      </w:r>
-      <w:proofErr w:type="spellEnd"/>
-      <w:r>
-        <w:rPr>
-          <w:b/>
-        </w:rPr>
-        <w:t>:</w:t>
-      </w:r>
-      <w:r>
-        <w:t xml:space="preserve"> </w:t>
-      </w:r>
-      <w:r>
-        <w:t>E</w:t>
-      </w:r>
-      <w:r>
-        <w:t>ste capítulo deve ser intitulado “C</w:t>
-      </w:r>
-      <w:r>
-        <w:t xml:space="preserve">onclusões </w:t>
-      </w:r>
-      <w:r>
-        <w:t>P</w:t>
-      </w:r>
-      <w:r>
-        <w:t>arciais</w:t>
-      </w:r>
-      <w:r>
-        <w:t>”</w:t>
-      </w:r>
-      <w:r>
-        <w:t xml:space="preserve"> </w:t>
-      </w:r>
-      <w:r>
-        <w:t>em trabalhos de</w:t>
-      </w:r>
-      <w:r>
-        <w:t xml:space="preserve"> graduação </w:t>
-      </w:r>
-      <w:r>
-        <w:t>para a</w:t>
-      </w:r>
-      <w:r>
-        <w:t xml:space="preserve"> </w:t>
-      </w:r>
-      <w:r>
-        <w:t>Validação de Projeto de TCC</w:t>
-      </w:r>
-      <w:r>
-        <w:t>.</w:t>
-      </w:r>
-      <w:r>
-        <w:t xml:space="preserve"> Na Avaliação Final de TCC o nome do capítulo deve ser “Conclusões”.</w:t>
-      </w:r>
-    </w:p>
-    <w:p>
-      <w:pPr>
-        <w:pStyle w:val="Ttulo1"/>
-      </w:pPr>
-      <w:bookmarkStart w:id="19" w:name="_Toc523833571"/>
-      <w:r>
-        <w:t>Cronograma</w:t>
-      </w:r>
-      <w:bookmarkEnd w:id="19"/>
-    </w:p>
-    <w:p>
-      <w:r>
-        <w:t>Segue abaixo o cronograma d</w:t>
-      </w:r>
-      <w:r>
-        <w:t>as</w:t>
-      </w:r>
-      <w:r>
-        <w:t xml:space="preserve"> atividades</w:t>
-      </w:r>
-      <w:r>
-        <w:t xml:space="preserve"> </w:t>
-      </w:r>
-      <w:r>
-        <w:t>que serão executadas até a Avaliação Final de TCC</w:t>
-      </w:r>
-      <w:r>
-        <w:t>.</w:t>
-      </w:r>
-    </w:p>
-    <w:p>
-      <w:proofErr w:type="spellStart"/>
-      <w:r>
-        <w:rPr>
-          <w:b/>
-        </w:rPr>
+        <w:lastRenderedPageBreak/>
         <w:t>Obs</w:t>
       </w:r>
       <w:proofErr w:type="spellEnd"/>
@@ -6201,7 +5351,6 @@
         </w:numPr>
       </w:pPr>
       <w:r>
-        <w:lastRenderedPageBreak/>
         <w:t>Descrição da Atividade 3</w:t>
       </w:r>
       <w:r>
@@ -6306,11 +5455,11 @@
       <w:pPr>
         <w:pStyle w:val="Ttulo5"/>
       </w:pPr>
-      <w:bookmarkStart w:id="20" w:name="_Toc523833572"/>
+      <w:bookmarkStart w:id="19" w:name="_Toc523833572"/>
       <w:r>
         <w:t>Referências</w:t>
       </w:r>
-      <w:bookmarkEnd w:id="20"/>
+      <w:bookmarkEnd w:id="19"/>
     </w:p>
     <w:p>
       <w:pPr>
@@ -6318,6 +5467,7 @@
         <w:rPr>
           <w:noProof/>
           <w:szCs w:val="24"/>
+          <w:lang w:val="en-US"/>
         </w:rPr>
       </w:pPr>
       <w:r>
@@ -6333,19 +5483,28 @@
         <w:rPr>
           <w:noProof/>
         </w:rPr>
-        <w:t xml:space="preserve">ABEDI, Z. et al. Acute, sublethal, and combination effects of azadirachtin and Bacillus thuringiensis on the cotton bollworm, Helicoverpa armigera. </w:t>
+        <w:t xml:space="preserve">ABEDI, Z. et al. </w:t>
+      </w:r>
+      <w:r>
+        <w:rPr>
+          <w:noProof/>
+          <w:lang w:val="en-US"/>
+        </w:rPr>
+        <w:t xml:space="preserve">Acute, sublethal, and combination effects of azadirachtin and Bacillus thuringiensis on the cotton bollworm, Helicoverpa armigera. </w:t>
       </w:r>
       <w:r>
         <w:rPr>
           <w:b/>
           <w:bCs/>
           <w:noProof/>
+          <w:lang w:val="en-US"/>
         </w:rPr>
         <w:t>J. Insect Sci.</w:t>
       </w:r>
       <w:r>
         <w:rPr>
           <w:noProof/>
+          <w:lang w:val="en-US"/>
         </w:rPr>
         <w:t>, v. 14, p. 30-37, 2014.</w:t>
       </w:r>
@@ -6355,11 +5514,13 @@
         <w:pStyle w:val="Bibliografia"/>
         <w:rPr>
           <w:noProof/>
+          <w:lang w:val="en-US"/>
         </w:rPr>
       </w:pPr>
       <w:r>
         <w:rPr>
           <w:noProof/>
+          <w:lang w:val="en-US"/>
         </w:rPr>
         <w:t xml:space="preserve">AGAISSE, H.; LERECLUS, D. How does Bacillus thuringiensis produce so much insecticidal crystal protein? </w:t>
       </w:r>
@@ -6368,12 +5529,14 @@
           <w:b/>
           <w:bCs/>
           <w:noProof/>
+          <w:lang w:val="en-US"/>
         </w:rPr>
         <w:t>J. Bacteriol.</w:t>
       </w:r>
       <w:r>
         <w:rPr>
           <w:noProof/>
+          <w:lang w:val="en-US"/>
         </w:rPr>
         <w:t>, v. 177, p. 6027-6032, 1995.</w:t>
       </w:r>
@@ -6383,11 +5546,13 @@
         <w:pStyle w:val="Bibliografia"/>
         <w:rPr>
           <w:noProof/>
+          <w:lang w:val="en-US"/>
         </w:rPr>
       </w:pPr>
       <w:r>
         <w:rPr>
           <w:noProof/>
+          <w:lang w:val="en-US"/>
         </w:rPr>
         <w:t xml:space="preserve">AGAPITO-TENFEN, S. Z. et al. Effect of stacking insecticidal cry; herbicide tolerance epsps transgenes on transgenic maize proteome. </w:t>
       </w:r>
@@ -6396,12 +5561,14 @@
           <w:b/>
           <w:bCs/>
           <w:noProof/>
+          <w:lang w:val="en-US"/>
         </w:rPr>
         <w:t>BMC Plant Biol</w:t>
       </w:r>
       <w:r>
         <w:rPr>
           <w:noProof/>
+          <w:lang w:val="en-US"/>
         </w:rPr>
         <w:t>, v. 14, p. 346, 2014.</w:t>
       </w:r>
@@ -6416,6 +5583,7 @@
       <w:r>
         <w:rPr>
           <w:noProof/>
+          <w:lang w:val="en-US"/>
         </w:rPr>
         <w:t xml:space="preserve">CRICKMORE, N. et al. </w:t>
       </w:r>
@@ -6424,14 +5592,22 @@
           <w:b/>
           <w:bCs/>
           <w:noProof/>
+          <w:lang w:val="en-US"/>
         </w:rPr>
         <w:t>Bacillus thuringiensis toxin nomenclature</w:t>
       </w:r>
       <w:r>
         <w:rPr>
           <w:noProof/>
-        </w:rPr>
-        <w:t>, 2016. Disponivel em: &lt;http://www.btnomenclature.info&gt;. Acesso em: 04 out. 2016.</w:t>
+          <w:lang w:val="en-US"/>
+        </w:rPr>
+        <w:t xml:space="preserve">, 2016. </w:t>
+      </w:r>
+      <w:r>
+        <w:rPr>
+          <w:noProof/>
+        </w:rPr>
+        <w:t>Disponivel em: &lt;http://www.btnomenclature.info&gt;. Acesso em: 04 out. 2016.</w:t>
       </w:r>
     </w:p>
     <w:p>
@@ -8065,7 +7241,7 @@
                 <v:stroke joinstyle="miter"/>
                 <v:path gradientshapeok="t" o:connecttype="rect"/>
               </v:shapetype>
-              <v:shape id="Caixa de Texto 10" o:spid="_x0000_s1026" type="#_x0000_t202" style="position:absolute;left:0;text-align:left;margin-left:0;margin-top:125.1pt;width:572.9pt;height:402.25pt;rotation:-60;z-index:251671552;visibility:visible;mso-wrap-style:square;mso-width-percent:0;mso-height-percent:0;mso-wrap-distance-left:9pt;mso-wrap-distance-top:0;mso-wrap-distance-right:9pt;mso-wrap-distance-bottom:0;mso-position-horizontal:center;mso-position-horizontal-relative:margin;mso-position-vertical:absolute;mso-position-vertical-relative:margin;mso-width-percent:0;mso-height-percent:0;mso-width-relative:margin;mso-height-relative:margin;v-text-anchor:top" o:gfxdata="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" filled="f" stroked="f" strokeweight=".5pt">
+              <v:shape id="Caixa de Texto 10" o:spid="_x0000_s1026" type="#_x0000_t202" style="position:absolute;left:0;text-align:left;margin-left:0;margin-top:125.1pt;width:572.9pt;height:402.25pt;rotation:-60;z-index:251671552;visibility:visible;mso-wrap-style:square;mso-width-percent:0;mso-height-percent:0;mso-wrap-distance-left:9pt;mso-wrap-distance-top:0;mso-wrap-distance-right:9pt;mso-wrap-distance-bottom:0;mso-position-horizontal:center;mso-position-horizontal-relative:margin;mso-position-vertical:absolute;mso-position-vertical-relative:margin;mso-width-percent:0;mso-height-percent:0;mso-width-relative:margin;mso-height-relative:margin;v-text-anchor:top" o:gfxdata="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" filled="f" stroked="f" strokeweight=".5pt">
                 <v:textbox>
                   <w:txbxContent>
                     <w:p>
@@ -8174,7 +7350,7 @@
 </file>
 
 <file path=word/endnotes.xml><?xml version="1.0" encoding="utf-8"?>
-<w:endnotes xmlns:wpc="http://schemas.microsoft.com/office/word/2010/wordprocessingCanvas" xmlns:cx="http://schemas.microsoft.com/office/drawing/2014/chartex" xmlns:cx1="http://schemas.microsoft.com/office/drawing/2015/9/8/chartex" xmlns:cx2="http://schemas.microsoft.com/office/drawing/2015/10/21/chartex" xmlns:cx3="http://schemas.microsoft.com/office/drawing/2016/5/9/chartex" xmlns:cx4="http://schemas.microsoft.com/office/drawing/2016/5/10/chartex" xmlns:cx5="http://schemas.microsoft.com/office/drawing/2016/5/11/chartex" xmlns:cx6="http://schemas.microsoft.com/office/drawing/2016/5/12/chartex" xmlns:cx7="http://schemas.microsoft.com/office/drawing/2016/5/13/chartex" xmlns:cx8="http://schemas.microsoft.com/office/drawing/2016/5/14/chartex" xmlns:mc="http://schemas.openxmlformats.org/markup-compatibility/2006" xmlns:aink="http://schemas.microsoft.com/office/drawing/2016/ink" xmlns:am3d="http://schemas.microsoft.com/office/drawing/2017/model3d" xmlns:o="urn:schemas-microsoft-com:office:office" xmlns:r="http://schemas.openxmlformats.org/officeDocument/2006/relationships" xmlns:m="http://schemas.openxmlformats.org/officeDocument/2006/math" xmlns:v="urn:schemas-microsoft-com:vml" xmlns:wp14="http://schemas.microsoft.com/office/word/2010/wordprocessingDrawing" xmlns:wp="http://schemas.openxmlformats.org/drawingml/2006/wordprocessingDrawing" xmlns:w10="urn:schemas-microsoft-com:office:word" xmlns:w="http://schemas.openxmlformats.org/wordprocessingml/2006/main" xmlns:w14="http://schemas.microsoft.com/office/word/2010/wordml" xmlns:w15="http://schemas.microsoft.com/office/word/2012/wordml" xmlns:w16cid="http://schemas.microsoft.com/office/word/2016/wordml/cid" xmlns:w16se="http://schemas.microsoft.com/office/word/2015/wordml/symex" xmlns:wpg="http://schemas.microsoft.com/office/word/2010/wordprocessingGroup" xmlns:wpi="http://schemas.microsoft.com/office/word/2010/wordprocessingInk" xmlns:wne="http://schemas.microsoft.com/office/word/2006/wordml" xmlns:wps="http://schemas.microsoft.com/office/word/2010/wordprocessingShape" mc:Ignorable="w14 w15 w16se w16cid wp14">
+<w:endnotes xmlns:wpc="http://schemas.microsoft.com/office/word/2010/wordprocessingCanvas" xmlns:cx="http://schemas.microsoft.com/office/drawing/2014/chartex" xmlns:cx1="http://schemas.microsoft.com/office/drawing/2015/9/8/chartex" xmlns:cx2="http://schemas.microsoft.com/office/drawing/2015/10/21/chartex" xmlns:cx3="http://schemas.microsoft.com/office/drawing/2016/5/9/chartex" xmlns:cx4="http://schemas.microsoft.com/office/drawing/2016/5/10/chartex" xmlns:cx5="http://schemas.microsoft.com/office/drawing/2016/5/11/chartex" xmlns:cx6="http://schemas.microsoft.com/office/drawing/2016/5/12/chartex" xmlns:cx7="http://schemas.microsoft.com/office/drawing/2016/5/13/chartex" xmlns:cx8="http://schemas.microsoft.com/office/drawing/2016/5/14/chartex" xmlns:mc="http://schemas.openxmlformats.org/markup-compatibility/2006" xmlns:aink="http://schemas.microsoft.com/office/drawing/2016/ink" xmlns:am3d="http://schemas.microsoft.com/office/drawing/2017/model3d" xmlns:o="urn:schemas-microsoft-com:office:office" xmlns:oel="http://schemas.microsoft.com/office/2019/extlst" xmlns:r="http://schemas.openxmlformats.org/officeDocument/2006/relationships" xmlns:m="http://schemas.openxmlformats.org/officeDocument/2006/math" xmlns:v="urn:schemas-microsoft-com:vml" xmlns:wp14="http://schemas.microsoft.com/office/word/2010/wordprocessingDrawing" xmlns:wp="http://schemas.openxmlformats.org/drawingml/2006/wordprocessingDrawing" xmlns:w10="urn:schemas-microsoft-com:office:word" xmlns:w="http://schemas.openxmlformats.org/wordprocessingml/2006/main" xmlns:w14="http://schemas.microsoft.com/office/word/2010/wordml" xmlns:w15="http://schemas.microsoft.com/office/word/2012/wordml" xmlns:w16cex="http://schemas.microsoft.com/office/word/2018/wordml/cex" xmlns:w16cid="http://schemas.microsoft.com/office/word/2016/wordml/cid" xmlns:w16="http://schemas.microsoft.com/office/word/2018/wordml" xmlns:w16sdtdh="http://schemas.microsoft.com/office/word/2020/wordml/sdtdatahash" xmlns:w16se="http://schemas.microsoft.com/office/word/2015/wordml/symex" xmlns:wpg="http://schemas.microsoft.com/office/word/2010/wordprocessingGroup" xmlns:wpi="http://schemas.microsoft.com/office/word/2010/wordprocessingInk" xmlns:wne="http://schemas.microsoft.com/office/word/2006/wordml" xmlns:wps="http://schemas.microsoft.com/office/word/2010/wordprocessingShape" mc:Ignorable="w14 w15 w16se w16cid w16 w16cex w16sdtdh wp14">
   <w:endnote w:type="separator" w:id="-1">
     <w:p>
       <w:pPr>
@@ -8199,7 +7375,7 @@
 </file>
 
 <file path=word/footer1.xml><?xml version="1.0" encoding="utf-8"?>
-<w:ftr xmlns:wpc="http://schemas.microsoft.com/office/word/2010/wordprocessingCanvas" xmlns:cx="http://schemas.microsoft.com/office/drawing/2014/chartex" xmlns:cx1="http://schemas.microsoft.com/office/drawing/2015/9/8/chartex" xmlns:cx2="http://schemas.microsoft.com/office/drawing/2015/10/21/chartex" xmlns:cx3="http://schemas.microsoft.com/office/drawing/2016/5/9/chartex" xmlns:cx4="http://schemas.microsoft.com/office/drawing/2016/5/10/chartex" xmlns:cx5="http://schemas.microsoft.com/office/drawing/2016/5/11/chartex" xmlns:cx6="http://schemas.microsoft.com/office/drawing/2016/5/12/chartex" xmlns:cx7="http://schemas.microsoft.com/office/drawing/2016/5/13/chartex" xmlns:cx8="http://schemas.microsoft.com/office/drawing/2016/5/14/chartex" xmlns:mc="http://schemas.openxmlformats.org/markup-compatibility/2006" xmlns:aink="http://schemas.microsoft.com/office/drawing/2016/ink" xmlns:am3d="http://schemas.microsoft.com/office/drawing/2017/model3d" xmlns:o="urn:schemas-microsoft-com:office:office" xmlns:r="http://schemas.openxmlformats.org/officeDocument/2006/relationships" xmlns:m="http://schemas.openxmlformats.org/officeDocument/2006/math" xmlns:v="urn:schemas-microsoft-com:vml" xmlns:wp14="http://schemas.microsoft.com/office/word/2010/wordprocessingDrawing" xmlns:wp="http://schemas.openxmlformats.org/drawingml/2006/wordprocessingDrawing" xmlns:w10="urn:schemas-microsoft-com:office:word" xmlns:w="http://schemas.openxmlformats.org/wordprocessingml/2006/main" xmlns:w14="http://schemas.microsoft.com/office/word/2010/wordml" xmlns:w15="http://schemas.microsoft.com/office/word/2012/wordml" xmlns:w16cid="http://schemas.microsoft.com/office/word/2016/wordml/cid" xmlns:w16se="http://schemas.microsoft.com/office/word/2015/wordml/symex" xmlns:wpg="http://schemas.microsoft.com/office/word/2010/wordprocessingGroup" xmlns:wpi="http://schemas.microsoft.com/office/word/2010/wordprocessingInk" xmlns:wne="http://schemas.microsoft.com/office/word/2006/wordml" xmlns:wps="http://schemas.microsoft.com/office/word/2010/wordprocessingShape" mc:Ignorable="w14 w15 w16se w16cid wp14">
+<w:ftr xmlns:wpc="http://schemas.microsoft.com/office/word/2010/wordprocessingCanvas" xmlns:cx="http://schemas.microsoft.com/office/drawing/2014/chartex" xmlns:cx1="http://schemas.microsoft.com/office/drawing/2015/9/8/chartex" xmlns:cx2="http://schemas.microsoft.com/office/drawing/2015/10/21/chartex" xmlns:cx3="http://schemas.microsoft.com/office/drawing/2016/5/9/chartex" xmlns:cx4="http://schemas.microsoft.com/office/drawing/2016/5/10/chartex" xmlns:cx5="http://schemas.microsoft.com/office/drawing/2016/5/11/chartex" xmlns:cx6="http://schemas.microsoft.com/office/drawing/2016/5/12/chartex" xmlns:cx7="http://schemas.microsoft.com/office/drawing/2016/5/13/chartex" xmlns:cx8="http://schemas.microsoft.com/office/drawing/2016/5/14/chartex" xmlns:mc="http://schemas.openxmlformats.org/markup-compatibility/2006" xmlns:aink="http://schemas.microsoft.com/office/drawing/2016/ink" xmlns:am3d="http://schemas.microsoft.com/office/drawing/2017/model3d" xmlns:o="urn:schemas-microsoft-com:office:office" xmlns:oel="http://schemas.microsoft.com/office/2019/extlst" xmlns:r="http://schemas.openxmlformats.org/officeDocument/2006/relationships" xmlns:m="http://schemas.openxmlformats.org/officeDocument/2006/math" xmlns:v="urn:schemas-microsoft-com:vml" xmlns:wp14="http://schemas.microsoft.com/office/word/2010/wordprocessingDrawing" xmlns:wp="http://schemas.openxmlformats.org/drawingml/2006/wordprocessingDrawing" xmlns:w10="urn:schemas-microsoft-com:office:word" xmlns:w="http://schemas.openxmlformats.org/wordprocessingml/2006/main" xmlns:w14="http://schemas.microsoft.com/office/word/2010/wordml" xmlns:w15="http://schemas.microsoft.com/office/word/2012/wordml" xmlns:w16cex="http://schemas.microsoft.com/office/word/2018/wordml/cex" xmlns:w16cid="http://schemas.microsoft.com/office/word/2016/wordml/cid" xmlns:w16="http://schemas.microsoft.com/office/word/2018/wordml" xmlns:w16sdtdh="http://schemas.microsoft.com/office/word/2020/wordml/sdtdatahash" xmlns:w16se="http://schemas.microsoft.com/office/word/2015/wordml/symex" xmlns:wpg="http://schemas.microsoft.com/office/word/2010/wordprocessingGroup" xmlns:wpi="http://schemas.microsoft.com/office/word/2010/wordprocessingInk" xmlns:wne="http://schemas.microsoft.com/office/word/2006/wordml" xmlns:wps="http://schemas.microsoft.com/office/word/2010/wordprocessingShape" mc:Ignorable="w14 w15 w16se w16cid w16 w16cex w16sdtdh wp14">
   <w:sdt>
     <w:sdtPr>
       <w:id w:val="1953051910"/>
@@ -8208,7 +7384,6 @@
         <w:docPartUnique/>
       </w:docPartObj>
     </w:sdtPr>
-    <w:sdtEndPr/>
     <w:sdtContent>
       <w:p>
         <w:pPr>
@@ -8242,7 +7417,7 @@
 </file>
 
 <file path=word/footer2.xml><?xml version="1.0" encoding="utf-8"?>
-<w:ftr xmlns:wpc="http://schemas.microsoft.com/office/word/2010/wordprocessingCanvas" xmlns:cx="http://schemas.microsoft.com/office/drawing/2014/chartex" xmlns:cx1="http://schemas.microsoft.com/office/drawing/2015/9/8/chartex" xmlns:cx2="http://schemas.microsoft.com/office/drawing/2015/10/21/chartex" xmlns:cx3="http://schemas.microsoft.com/office/drawing/2016/5/9/chartex" xmlns:cx4="http://schemas.microsoft.com/office/drawing/2016/5/10/chartex" xmlns:cx5="http://schemas.microsoft.com/office/drawing/2016/5/11/chartex" xmlns:cx6="http://schemas.microsoft.com/office/drawing/2016/5/12/chartex" xmlns:cx7="http://schemas.microsoft.com/office/drawing/2016/5/13/chartex" xmlns:cx8="http://schemas.microsoft.com/office/drawing/2016/5/14/chartex" xmlns:mc="http://schemas.openxmlformats.org/markup-compatibility/2006" xmlns:aink="http://schemas.microsoft.com/office/drawing/2016/ink" xmlns:am3d="http://schemas.microsoft.com/office/drawing/2017/model3d" xmlns:o="urn:schemas-microsoft-com:office:office" xmlns:r="http://schemas.openxmlformats.org/officeDocument/2006/relationships" xmlns:m="http://schemas.openxmlformats.org/officeDocument/2006/math" xmlns:v="urn:schemas-microsoft-com:vml" xmlns:wp14="http://schemas.microsoft.com/office/word/2010/wordprocessingDrawing" xmlns:wp="http://schemas.openxmlformats.org/drawingml/2006/wordprocessingDrawing" xmlns:w10="urn:schemas-microsoft-com:office:word" xmlns:w="http://schemas.openxmlformats.org/wordprocessingml/2006/main" xmlns:w14="http://schemas.microsoft.com/office/word/2010/wordml" xmlns:w15="http://schemas.microsoft.com/office/word/2012/wordml" xmlns:w16cid="http://schemas.microsoft.com/office/word/2016/wordml/cid" xmlns:w16se="http://schemas.microsoft.com/office/word/2015/wordml/symex" xmlns:wpg="http://schemas.microsoft.com/office/word/2010/wordprocessingGroup" xmlns:wpi="http://schemas.microsoft.com/office/word/2010/wordprocessingInk" xmlns:wne="http://schemas.microsoft.com/office/word/2006/wordml" xmlns:wps="http://schemas.microsoft.com/office/word/2010/wordprocessingShape" mc:Ignorable="w14 w15 w16se w16cid wp14">
+<w:ftr xmlns:wpc="http://schemas.microsoft.com/office/word/2010/wordprocessingCanvas" xmlns:cx="http://schemas.microsoft.com/office/drawing/2014/chartex" xmlns:cx1="http://schemas.microsoft.com/office/drawing/2015/9/8/chartex" xmlns:cx2="http://schemas.microsoft.com/office/drawing/2015/10/21/chartex" xmlns:cx3="http://schemas.microsoft.com/office/drawing/2016/5/9/chartex" xmlns:cx4="http://schemas.microsoft.com/office/drawing/2016/5/10/chartex" xmlns:cx5="http://schemas.microsoft.com/office/drawing/2016/5/11/chartex" xmlns:cx6="http://schemas.microsoft.com/office/drawing/2016/5/12/chartex" xmlns:cx7="http://schemas.microsoft.com/office/drawing/2016/5/13/chartex" xmlns:cx8="http://schemas.microsoft.com/office/drawing/2016/5/14/chartex" xmlns:mc="http://schemas.openxmlformats.org/markup-compatibility/2006" xmlns:aink="http://schemas.microsoft.com/office/drawing/2016/ink" xmlns:am3d="http://schemas.microsoft.com/office/drawing/2017/model3d" xmlns:o="urn:schemas-microsoft-com:office:office" xmlns:oel="http://schemas.microsoft.com/office/2019/extlst" xmlns:r="http://schemas.openxmlformats.org/officeDocument/2006/relationships" xmlns:m="http://schemas.openxmlformats.org/officeDocument/2006/math" xmlns:v="urn:schemas-microsoft-com:vml" xmlns:wp14="http://schemas.microsoft.com/office/word/2010/wordprocessingDrawing" xmlns:wp="http://schemas.openxmlformats.org/drawingml/2006/wordprocessingDrawing" xmlns:w10="urn:schemas-microsoft-com:office:word" xmlns:w="http://schemas.openxmlformats.org/wordprocessingml/2006/main" xmlns:w14="http://schemas.microsoft.com/office/word/2010/wordml" xmlns:w15="http://schemas.microsoft.com/office/word/2012/wordml" xmlns:w16cex="http://schemas.microsoft.com/office/word/2018/wordml/cex" xmlns:w16cid="http://schemas.microsoft.com/office/word/2016/wordml/cid" xmlns:w16="http://schemas.microsoft.com/office/word/2018/wordml" xmlns:w16sdtdh="http://schemas.microsoft.com/office/word/2020/wordml/sdtdatahash" xmlns:w16se="http://schemas.microsoft.com/office/word/2015/wordml/symex" xmlns:wpg="http://schemas.microsoft.com/office/word/2010/wordprocessingGroup" xmlns:wpi="http://schemas.microsoft.com/office/word/2010/wordprocessingInk" xmlns:wne="http://schemas.microsoft.com/office/word/2006/wordml" xmlns:wps="http://schemas.microsoft.com/office/word/2010/wordprocessingShape" mc:Ignorable="w14 w15 w16se w16cid w16 w16cex w16sdtdh wp14">
   <w:p>
     <w:pPr>
       <w:pStyle w:val="Rodap"/>
@@ -8252,7 +7427,7 @@
 </file>
 
 <file path=word/footnotes.xml><?xml version="1.0" encoding="utf-8"?>
-<w:footnotes xmlns:wpc="http://schemas.microsoft.com/office/word/2010/wordprocessingCanvas" xmlns:cx="http://schemas.microsoft.com/office/drawing/2014/chartex" xmlns:cx1="http://schemas.microsoft.com/office/drawing/2015/9/8/chartex" xmlns:cx2="http://schemas.microsoft.com/office/drawing/2015/10/21/chartex" xmlns:cx3="http://schemas.microsoft.com/office/drawing/2016/5/9/chartex" xmlns:cx4="http://schemas.microsoft.com/office/drawing/2016/5/10/chartex" xmlns:cx5="http://schemas.microsoft.com/office/drawing/2016/5/11/chartex" xmlns:cx6="http://schemas.microsoft.com/office/drawing/2016/5/12/chartex" xmlns:cx7="http://schemas.microsoft.com/office/drawing/2016/5/13/chartex" xmlns:cx8="http://schemas.microsoft.com/office/drawing/2016/5/14/chartex" xmlns:mc="http://schemas.openxmlformats.org/markup-compatibility/2006" xmlns:aink="http://schemas.microsoft.com/office/drawing/2016/ink" xmlns:am3d="http://schemas.microsoft.com/office/drawing/2017/model3d" xmlns:o="urn:schemas-microsoft-com:office:office" xmlns:r="http://schemas.openxmlformats.org/officeDocument/2006/relationships" xmlns:m="http://schemas.openxmlformats.org/officeDocument/2006/math" xmlns:v="urn:schemas-microsoft-com:vml" xmlns:wp14="http://schemas.microsoft.com/office/word/2010/wordprocessingDrawing" xmlns:wp="http://schemas.openxmlformats.org/drawingml/2006/wordprocessingDrawing" xmlns:w10="urn:schemas-microsoft-com:office:word" xmlns:w="http://schemas.openxmlformats.org/wordprocessingml/2006/main" xmlns:w14="http://schemas.microsoft.com/office/word/2010/wordml" xmlns:w15="http://schemas.microsoft.com/office/word/2012/wordml" xmlns:w16cid="http://schemas.microsoft.com/office/word/2016/wordml/cid" xmlns:w16se="http://schemas.microsoft.com/office/word/2015/wordml/symex" xmlns:wpg="http://schemas.microsoft.com/office/word/2010/wordprocessingGroup" xmlns:wpi="http://schemas.microsoft.com/office/word/2010/wordprocessingInk" xmlns:wne="http://schemas.microsoft.com/office/word/2006/wordml" xmlns:wps="http://schemas.microsoft.com/office/word/2010/wordprocessingShape" mc:Ignorable="w14 w15 w16se w16cid wp14">
+<w:footnotes xmlns:wpc="http://schemas.microsoft.com/office/word/2010/wordprocessingCanvas" xmlns:cx="http://schemas.microsoft.com/office/drawing/2014/chartex" xmlns:cx1="http://schemas.microsoft.com/office/drawing/2015/9/8/chartex" xmlns:cx2="http://schemas.microsoft.com/office/drawing/2015/10/21/chartex" xmlns:cx3="http://schemas.microsoft.com/office/drawing/2016/5/9/chartex" xmlns:cx4="http://schemas.microsoft.com/office/drawing/2016/5/10/chartex" xmlns:cx5="http://schemas.microsoft.com/office/drawing/2016/5/11/chartex" xmlns:cx6="http://schemas.microsoft.com/office/drawing/2016/5/12/chartex" xmlns:cx7="http://schemas.microsoft.com/office/drawing/2016/5/13/chartex" xmlns:cx8="http://schemas.microsoft.com/office/drawing/2016/5/14/chartex" xmlns:mc="http://schemas.openxmlformats.org/markup-compatibility/2006" xmlns:aink="http://schemas.microsoft.com/office/drawing/2016/ink" xmlns:am3d="http://schemas.microsoft.com/office/drawing/2017/model3d" xmlns:o="urn:schemas-microsoft-com:office:office" xmlns:oel="http://schemas.microsoft.com/office/2019/extlst" xmlns:r="http://schemas.openxmlformats.org/officeDocument/2006/relationships" xmlns:m="http://schemas.openxmlformats.org/officeDocument/2006/math" xmlns:v="urn:schemas-microsoft-com:vml" xmlns:wp14="http://schemas.microsoft.com/office/word/2010/wordprocessingDrawing" xmlns:wp="http://schemas.openxmlformats.org/drawingml/2006/wordprocessingDrawing" xmlns:w10="urn:schemas-microsoft-com:office:word" xmlns:w="http://schemas.openxmlformats.org/wordprocessingml/2006/main" xmlns:w14="http://schemas.microsoft.com/office/word/2010/wordml" xmlns:w15="http://schemas.microsoft.com/office/word/2012/wordml" xmlns:w16cex="http://schemas.microsoft.com/office/word/2018/wordml/cex" xmlns:w16cid="http://schemas.microsoft.com/office/word/2016/wordml/cid" xmlns:w16="http://schemas.microsoft.com/office/word/2018/wordml" xmlns:w16sdtdh="http://schemas.microsoft.com/office/word/2020/wordml/sdtdatahash" xmlns:w16se="http://schemas.microsoft.com/office/word/2015/wordml/symex" xmlns:wpg="http://schemas.microsoft.com/office/word/2010/wordprocessingGroup" xmlns:wpi="http://schemas.microsoft.com/office/word/2010/wordprocessingInk" xmlns:wne="http://schemas.microsoft.com/office/word/2006/wordml" xmlns:wps="http://schemas.microsoft.com/office/word/2010/wordprocessingShape" mc:Ignorable="w14 w15 w16se w16cid w16 w16cex w16sdtdh wp14">
   <w:footnote w:type="separator" w:id="-1">
     <w:p>
       <w:pPr>
@@ -8319,55 +7494,7 @@
         <w:footnoteRef/>
       </w:r>
       <w:r>
-        <w:t xml:space="preserve"> Prof./Profa. Esp./Me./Dr./Dra. Nome Completo </w:t>
-      </w:r>
-      <w:proofErr w:type="spellStart"/>
-      <w:r>
-        <w:t>Coorientador</w:t>
-      </w:r>
-      <w:proofErr w:type="spellEnd"/>
-      <w:r>
-        <w:t xml:space="preserve">. Graduado em Nome do Curso de Graduação do </w:t>
-      </w:r>
-      <w:proofErr w:type="spellStart"/>
-      <w:r>
-        <w:t>Coorientador</w:t>
-      </w:r>
-      <w:proofErr w:type="spellEnd"/>
-      <w:r>
-        <w:t xml:space="preserve">, pela Nome da Instituição da Graduação do </w:t>
-      </w:r>
-      <w:proofErr w:type="spellStart"/>
-      <w:r>
-        <w:t>Coorientador</w:t>
-      </w:r>
-      <w:proofErr w:type="spellEnd"/>
-      <w:r>
-        <w:t xml:space="preserve">, Especialista/Mestre/Doutor em Nome do Curso de Pós-graduação do </w:t>
-      </w:r>
-      <w:proofErr w:type="spellStart"/>
-      <w:r>
-        <w:t>Coorientador</w:t>
-      </w:r>
-      <w:proofErr w:type="spellEnd"/>
-      <w:r>
-        <w:t xml:space="preserve">, pela Nome da Instituição da Pós-graduação do </w:t>
-      </w:r>
-      <w:proofErr w:type="spellStart"/>
-      <w:r>
-        <w:t>Coorientador</w:t>
-      </w:r>
-      <w:proofErr w:type="spellEnd"/>
-      <w:r>
-        <w:t xml:space="preserve">. Docente do Curso Superior em Curso Superior em que o </w:t>
-      </w:r>
-      <w:proofErr w:type="spellStart"/>
-      <w:r>
-        <w:t>Coorientador</w:t>
-      </w:r>
-      <w:proofErr w:type="spellEnd"/>
-      <w:r>
-        <w:t xml:space="preserve"> </w:t>
+        <w:t xml:space="preserve"> Prof./Profa. Esp./Me./Dr./Dra. Nome Completo Coorientador. Graduado em Nome do Curso de Graduação do Coorientador, pela Nome da Instituição da Graduação do Coorientador, Especialista/Mestre/Doutor em Nome do Curso de Pós-graduação do Coorientador, pela Nome da Instituição da Pós-graduação do Coorientador. Docente do Curso Superior em Curso Superior em que o Coorientador </w:t>
       </w:r>
       <w:proofErr w:type="spellStart"/>
       <w:r>
@@ -8391,15 +7518,7 @@
         <w:footnoteRef/>
       </w:r>
       <w:r>
-        <w:t xml:space="preserve"> Prof./Profa. Esp./Me./Dr./Dra. Nome Completo Orientador. Graduado em Nome do Curso de Graduação do Orientador, pela Nome da Instituição da Graduação do Orientador, Especialista/Mestre/Doutor em Nome do Curso de Pós-graduação do Orientador, pela Nome da Instituição da Pós-graduação do Orientador. Docente do Curso Superior em Curso Superior em que o Orientador </w:t>
-      </w:r>
-      <w:proofErr w:type="spellStart"/>
-      <w:r>
-        <w:t>da</w:t>
-      </w:r>
-      <w:proofErr w:type="spellEnd"/>
-      <w:r>
-        <w:t xml:space="preserve"> Aulas majoritariamente.</w:t>
+        <w:t xml:space="preserve"> Prof./Profa. Esp./Me./Dr./Dra. Nome Completo Orientador. Graduado em Nome do Curso de Graduação do Orientador, pela Nome da Instituição da Graduação do Orientador, Especialista/Mestre/Doutor em Nome do Curso de Pós-graduação do Orientador, pela Nome da Instituição da Pós-graduação do Orientador. Docente do Curso Superior em Curso Superior em que o Orientador da Aulas majoritariamente.</w:t>
       </w:r>
     </w:p>
   </w:footnote>
@@ -8426,7 +7545,7 @@
 </file>
 
 <file path=word/header1.xml><?xml version="1.0" encoding="utf-8"?>
-<w:hdr xmlns:wpc="http://schemas.microsoft.com/office/word/2010/wordprocessingCanvas" xmlns:cx="http://schemas.microsoft.com/office/drawing/2014/chartex" xmlns:cx1="http://schemas.microsoft.com/office/drawing/2015/9/8/chartex" xmlns:cx2="http://schemas.microsoft.com/office/drawing/2015/10/21/chartex" xmlns:cx3="http://schemas.microsoft.com/office/drawing/2016/5/9/chartex" xmlns:cx4="http://schemas.microsoft.com/office/drawing/2016/5/10/chartex" xmlns:cx5="http://schemas.microsoft.com/office/drawing/2016/5/11/chartex" xmlns:cx6="http://schemas.microsoft.com/office/drawing/2016/5/12/chartex" xmlns:cx7="http://schemas.microsoft.com/office/drawing/2016/5/13/chartex" xmlns:cx8="http://schemas.microsoft.com/office/drawing/2016/5/14/chartex" xmlns:mc="http://schemas.openxmlformats.org/markup-compatibility/2006" xmlns:aink="http://schemas.microsoft.com/office/drawing/2016/ink" xmlns:am3d="http://schemas.microsoft.com/office/drawing/2017/model3d" xmlns:o="urn:schemas-microsoft-com:office:office" xmlns:r="http://schemas.openxmlformats.org/officeDocument/2006/relationships" xmlns:m="http://schemas.openxmlformats.org/officeDocument/2006/math" xmlns:v="urn:schemas-microsoft-com:vml" xmlns:wp14="http://schemas.microsoft.com/office/word/2010/wordprocessingDrawing" xmlns:wp="http://schemas.openxmlformats.org/drawingml/2006/wordprocessingDrawing" xmlns:w10="urn:schemas-microsoft-com:office:word" xmlns:w="http://schemas.openxmlformats.org/wordprocessingml/2006/main" xmlns:w14="http://schemas.microsoft.com/office/word/2010/wordml" xmlns:w15="http://schemas.microsoft.com/office/word/2012/wordml" xmlns:w16cid="http://schemas.microsoft.com/office/word/2016/wordml/cid" xmlns:w16se="http://schemas.microsoft.com/office/word/2015/wordml/symex" xmlns:wpg="http://schemas.microsoft.com/office/word/2010/wordprocessingGroup" xmlns:wpi="http://schemas.microsoft.com/office/word/2010/wordprocessingInk" xmlns:wne="http://schemas.microsoft.com/office/word/2006/wordml" xmlns:wps="http://schemas.microsoft.com/office/word/2010/wordprocessingShape" mc:Ignorable="w14 w15 w16se w16cid wp14">
+<w:hdr xmlns:wpc="http://schemas.microsoft.com/office/word/2010/wordprocessingCanvas" xmlns:cx="http://schemas.microsoft.com/office/drawing/2014/chartex" xmlns:cx1="http://schemas.microsoft.com/office/drawing/2015/9/8/chartex" xmlns:cx2="http://schemas.microsoft.com/office/drawing/2015/10/21/chartex" xmlns:cx3="http://schemas.microsoft.com/office/drawing/2016/5/9/chartex" xmlns:cx4="http://schemas.microsoft.com/office/drawing/2016/5/10/chartex" xmlns:cx5="http://schemas.microsoft.com/office/drawing/2016/5/11/chartex" xmlns:cx6="http://schemas.microsoft.com/office/drawing/2016/5/12/chartex" xmlns:cx7="http://schemas.microsoft.com/office/drawing/2016/5/13/chartex" xmlns:cx8="http://schemas.microsoft.com/office/drawing/2016/5/14/chartex" xmlns:mc="http://schemas.openxmlformats.org/markup-compatibility/2006" xmlns:aink="http://schemas.microsoft.com/office/drawing/2016/ink" xmlns:am3d="http://schemas.microsoft.com/office/drawing/2017/model3d" xmlns:o="urn:schemas-microsoft-com:office:office" xmlns:oel="http://schemas.microsoft.com/office/2019/extlst" xmlns:r="http://schemas.openxmlformats.org/officeDocument/2006/relationships" xmlns:m="http://schemas.openxmlformats.org/officeDocument/2006/math" xmlns:v="urn:schemas-microsoft-com:vml" xmlns:wp14="http://schemas.microsoft.com/office/word/2010/wordprocessingDrawing" xmlns:wp="http://schemas.openxmlformats.org/drawingml/2006/wordprocessingDrawing" xmlns:w10="urn:schemas-microsoft-com:office:word" xmlns:w="http://schemas.openxmlformats.org/wordprocessingml/2006/main" xmlns:w14="http://schemas.microsoft.com/office/word/2010/wordml" xmlns:w15="http://schemas.microsoft.com/office/word/2012/wordml" xmlns:w16cex="http://schemas.microsoft.com/office/word/2018/wordml/cex" xmlns:w16cid="http://schemas.microsoft.com/office/word/2016/wordml/cid" xmlns:w16="http://schemas.microsoft.com/office/word/2018/wordml" xmlns:w16sdtdh="http://schemas.microsoft.com/office/word/2020/wordml/sdtdatahash" xmlns:w16se="http://schemas.microsoft.com/office/word/2015/wordml/symex" xmlns:wpg="http://schemas.microsoft.com/office/word/2010/wordprocessingGroup" xmlns:wpi="http://schemas.microsoft.com/office/word/2010/wordprocessingInk" xmlns:wne="http://schemas.microsoft.com/office/word/2006/wordml" xmlns:wps="http://schemas.microsoft.com/office/word/2010/wordprocessingShape" mc:Ignorable="w14 w15 w16se w16cid w16 w16cex w16sdtdh wp14">
   <w:p>
     <w:pPr>
       <w:pStyle w:val="Cabealho"/>
@@ -8442,7 +7561,7 @@
 </file>
 
 <file path=word/header2.xml><?xml version="1.0" encoding="utf-8"?>
-<w:hdr xmlns:wpc="http://schemas.microsoft.com/office/word/2010/wordprocessingCanvas" xmlns:cx="http://schemas.microsoft.com/office/drawing/2014/chartex" xmlns:cx1="http://schemas.microsoft.com/office/drawing/2015/9/8/chartex" xmlns:cx2="http://schemas.microsoft.com/office/drawing/2015/10/21/chartex" xmlns:cx3="http://schemas.microsoft.com/office/drawing/2016/5/9/chartex" xmlns:cx4="http://schemas.microsoft.com/office/drawing/2016/5/10/chartex" xmlns:cx5="http://schemas.microsoft.com/office/drawing/2016/5/11/chartex" xmlns:cx6="http://schemas.microsoft.com/office/drawing/2016/5/12/chartex" xmlns:cx7="http://schemas.microsoft.com/office/drawing/2016/5/13/chartex" xmlns:cx8="http://schemas.microsoft.com/office/drawing/2016/5/14/chartex" xmlns:mc="http://schemas.openxmlformats.org/markup-compatibility/2006" xmlns:aink="http://schemas.microsoft.com/office/drawing/2016/ink" xmlns:am3d="http://schemas.microsoft.com/office/drawing/2017/model3d" xmlns:o="urn:schemas-microsoft-com:office:office" xmlns:r="http://schemas.openxmlformats.org/officeDocument/2006/relationships" xmlns:m="http://schemas.openxmlformats.org/officeDocument/2006/math" xmlns:v="urn:schemas-microsoft-com:vml" xmlns:wp14="http://schemas.microsoft.com/office/word/2010/wordprocessingDrawing" xmlns:wp="http://schemas.openxmlformats.org/drawingml/2006/wordprocessingDrawing" xmlns:w10="urn:schemas-microsoft-com:office:word" xmlns:w="http://schemas.openxmlformats.org/wordprocessingml/2006/main" xmlns:w14="http://schemas.microsoft.com/office/word/2010/wordml" xmlns:w15="http://schemas.microsoft.com/office/word/2012/wordml" xmlns:w16cid="http://schemas.microsoft.com/office/word/2016/wordml/cid" xmlns:w16se="http://schemas.microsoft.com/office/word/2015/wordml/symex" xmlns:wpg="http://schemas.microsoft.com/office/word/2010/wordprocessingGroup" xmlns:wpi="http://schemas.microsoft.com/office/word/2010/wordprocessingInk" xmlns:wne="http://schemas.microsoft.com/office/word/2006/wordml" xmlns:wps="http://schemas.microsoft.com/office/word/2010/wordprocessingShape" mc:Ignorable="w14 w15 w16se w16cid wp14">
+<w:hdr xmlns:wpc="http://schemas.microsoft.com/office/word/2010/wordprocessingCanvas" xmlns:cx="http://schemas.microsoft.com/office/drawing/2014/chartex" xmlns:cx1="http://schemas.microsoft.com/office/drawing/2015/9/8/chartex" xmlns:cx2="http://schemas.microsoft.com/office/drawing/2015/10/21/chartex" xmlns:cx3="http://schemas.microsoft.com/office/drawing/2016/5/9/chartex" xmlns:cx4="http://schemas.microsoft.com/office/drawing/2016/5/10/chartex" xmlns:cx5="http://schemas.microsoft.com/office/drawing/2016/5/11/chartex" xmlns:cx6="http://schemas.microsoft.com/office/drawing/2016/5/12/chartex" xmlns:cx7="http://schemas.microsoft.com/office/drawing/2016/5/13/chartex" xmlns:cx8="http://schemas.microsoft.com/office/drawing/2016/5/14/chartex" xmlns:mc="http://schemas.openxmlformats.org/markup-compatibility/2006" xmlns:aink="http://schemas.microsoft.com/office/drawing/2016/ink" xmlns:am3d="http://schemas.microsoft.com/office/drawing/2017/model3d" xmlns:o="urn:schemas-microsoft-com:office:office" xmlns:oel="http://schemas.microsoft.com/office/2019/extlst" xmlns:r="http://schemas.openxmlformats.org/officeDocument/2006/relationships" xmlns:m="http://schemas.openxmlformats.org/officeDocument/2006/math" xmlns:v="urn:schemas-microsoft-com:vml" xmlns:wp14="http://schemas.microsoft.com/office/word/2010/wordprocessingDrawing" xmlns:wp="http://schemas.openxmlformats.org/drawingml/2006/wordprocessingDrawing" xmlns:w10="urn:schemas-microsoft-com:office:word" xmlns:w="http://schemas.openxmlformats.org/wordprocessingml/2006/main" xmlns:w14="http://schemas.microsoft.com/office/word/2010/wordml" xmlns:w15="http://schemas.microsoft.com/office/word/2012/wordml" xmlns:w16cex="http://schemas.microsoft.com/office/word/2018/wordml/cex" xmlns:w16cid="http://schemas.microsoft.com/office/word/2016/wordml/cid" xmlns:w16="http://schemas.microsoft.com/office/word/2018/wordml" xmlns:w16sdtdh="http://schemas.microsoft.com/office/word/2020/wordml/sdtdatahash" xmlns:w16se="http://schemas.microsoft.com/office/word/2015/wordml/symex" xmlns:wpg="http://schemas.microsoft.com/office/word/2010/wordprocessingGroup" xmlns:wpi="http://schemas.microsoft.com/office/word/2010/wordprocessingInk" xmlns:wne="http://schemas.microsoft.com/office/word/2006/wordml" xmlns:wps="http://schemas.microsoft.com/office/word/2010/wordprocessingShape" mc:Ignorable="w14 w15 w16se w16cid w16 w16cex w16sdtdh wp14">
   <w:p>
     <w:pPr>
       <w:pStyle w:val="Cabealho"/>
@@ -8458,7 +7577,7 @@
 </file>
 
 <file path=word/numbering.xml><?xml version="1.0" encoding="utf-8"?>
-<w:numbering xmlns:wpc="http://schemas.microsoft.com/office/word/2010/wordprocessingCanvas" xmlns:cx="http://schemas.microsoft.com/office/drawing/2014/chartex" xmlns:cx1="http://schemas.microsoft.com/office/drawing/2015/9/8/chartex" xmlns:cx2="http://schemas.microsoft.com/office/drawing/2015/10/21/chartex" xmlns:cx3="http://schemas.microsoft.com/office/drawing/2016/5/9/chartex" xmlns:cx4="http://schemas.microsoft.com/office/drawing/2016/5/10/chartex" xmlns:cx5="http://schemas.microsoft.com/office/drawing/2016/5/11/chartex" xmlns:cx6="http://schemas.microsoft.com/office/drawing/2016/5/12/chartex" xmlns:cx7="http://schemas.microsoft.com/office/drawing/2016/5/13/chartex" xmlns:cx8="http://schemas.microsoft.com/office/drawing/2016/5/14/chartex" xmlns:mc="http://schemas.openxmlformats.org/markup-compatibility/2006" xmlns:aink="http://schemas.microsoft.com/office/drawing/2016/ink" xmlns:am3d="http://schemas.microsoft.com/office/drawing/2017/model3d" xmlns:o="urn:schemas-microsoft-com:office:office" xmlns:r="http://schemas.openxmlformats.org/officeDocument/2006/relationships" xmlns:m="http://schemas.openxmlformats.org/officeDocument/2006/math" xmlns:v="urn:schemas-microsoft-com:vml" xmlns:wp14="http://schemas.microsoft.com/office/word/2010/wordprocessingDrawing" xmlns:wp="http://schemas.openxmlformats.org/drawingml/2006/wordprocessingDrawing" xmlns:w10="urn:schemas-microsoft-com:office:word" xmlns:w="http://schemas.openxmlformats.org/wordprocessingml/2006/main" xmlns:w14="http://schemas.microsoft.com/office/word/2010/wordml" xmlns:w15="http://schemas.microsoft.com/office/word/2012/wordml" xmlns:w16cid="http://schemas.microsoft.com/office/word/2016/wordml/cid" xmlns:w16se="http://schemas.microsoft.com/office/word/2015/wordml/symex" xmlns:wpg="http://schemas.microsoft.com/office/word/2010/wordprocessingGroup" xmlns:wpi="http://schemas.microsoft.com/office/word/2010/wordprocessingInk" xmlns:wne="http://schemas.microsoft.com/office/word/2006/wordml" xmlns:wps="http://schemas.microsoft.com/office/word/2010/wordprocessingShape" mc:Ignorable="w14 w15 w16se w16cid wp14">
+<w:numbering xmlns:wpc="http://schemas.microsoft.com/office/word/2010/wordprocessingCanvas" xmlns:cx="http://schemas.microsoft.com/office/drawing/2014/chartex" xmlns:cx1="http://schemas.microsoft.com/office/drawing/2015/9/8/chartex" xmlns:cx2="http://schemas.microsoft.com/office/drawing/2015/10/21/chartex" xmlns:cx3="http://schemas.microsoft.com/office/drawing/2016/5/9/chartex" xmlns:cx4="http://schemas.microsoft.com/office/drawing/2016/5/10/chartex" xmlns:cx5="http://schemas.microsoft.com/office/drawing/2016/5/11/chartex" xmlns:cx6="http://schemas.microsoft.com/office/drawing/2016/5/12/chartex" xmlns:cx7="http://schemas.microsoft.com/office/drawing/2016/5/13/chartex" xmlns:cx8="http://schemas.microsoft.com/office/drawing/2016/5/14/chartex" xmlns:mc="http://schemas.openxmlformats.org/markup-compatibility/2006" xmlns:aink="http://schemas.microsoft.com/office/drawing/2016/ink" xmlns:am3d="http://schemas.microsoft.com/office/drawing/2017/model3d" xmlns:o="urn:schemas-microsoft-com:office:office" xmlns:oel="http://schemas.microsoft.com/office/2019/extlst" xmlns:r="http://schemas.openxmlformats.org/officeDocument/2006/relationships" xmlns:m="http://schemas.openxmlformats.org/officeDocument/2006/math" xmlns:v="urn:schemas-microsoft-com:vml" xmlns:wp14="http://schemas.microsoft.com/office/word/2010/wordprocessingDrawing" xmlns:wp="http://schemas.openxmlformats.org/drawingml/2006/wordprocessingDrawing" xmlns:w10="urn:schemas-microsoft-com:office:word" xmlns:w="http://schemas.openxmlformats.org/wordprocessingml/2006/main" xmlns:w14="http://schemas.microsoft.com/office/word/2010/wordml" xmlns:w15="http://schemas.microsoft.com/office/word/2012/wordml" xmlns:w16cex="http://schemas.microsoft.com/office/word/2018/wordml/cex" xmlns:w16cid="http://schemas.microsoft.com/office/word/2016/wordml/cid" xmlns:w16="http://schemas.microsoft.com/office/word/2018/wordml" xmlns:w16sdtdh="http://schemas.microsoft.com/office/word/2020/wordml/sdtdatahash" xmlns:w16se="http://schemas.microsoft.com/office/word/2015/wordml/symex" xmlns:wpg="http://schemas.microsoft.com/office/word/2010/wordprocessingGroup" xmlns:wpi="http://schemas.microsoft.com/office/word/2010/wordprocessingInk" xmlns:wne="http://schemas.microsoft.com/office/word/2006/wordml" xmlns:wps="http://schemas.microsoft.com/office/word/2010/wordprocessingShape" mc:Ignorable="w14 w15 w16se w16cid w16 w16cex w16sdtdh wp14">
   <w:abstractNum w:abstractNumId="0" w15:restartNumberingAfterBreak="0">
     <w:nsid w:val="126C5D04"/>
     <w:multiLevelType w:val="hybridMultilevel"/>
@@ -9325,38 +8444,38 @@
       </w:pPr>
     </w:lvl>
   </w:abstractNum>
-  <w:num w:numId="1">
+  <w:num w:numId="1" w16cid:durableId="922225539">
     <w:abstractNumId w:val="7"/>
   </w:num>
-  <w:num w:numId="2">
+  <w:num w:numId="2" w16cid:durableId="868761656">
     <w:abstractNumId w:val="3"/>
   </w:num>
-  <w:num w:numId="3">
+  <w:num w:numId="3" w16cid:durableId="1613782215">
     <w:abstractNumId w:val="5"/>
   </w:num>
-  <w:num w:numId="4">
+  <w:num w:numId="4" w16cid:durableId="233857058">
     <w:abstractNumId w:val="8"/>
   </w:num>
-  <w:num w:numId="5">
+  <w:num w:numId="5" w16cid:durableId="1000891550">
     <w:abstractNumId w:val="4"/>
   </w:num>
-  <w:num w:numId="6">
+  <w:num w:numId="6" w16cid:durableId="1882130839">
     <w:abstractNumId w:val="2"/>
   </w:num>
-  <w:num w:numId="7">
+  <w:num w:numId="7" w16cid:durableId="829324986">
     <w:abstractNumId w:val="6"/>
   </w:num>
-  <w:num w:numId="8">
+  <w:num w:numId="8" w16cid:durableId="463278385">
     <w:abstractNumId w:val="1"/>
   </w:num>
-  <w:num w:numId="9">
+  <w:num w:numId="9" w16cid:durableId="211383961">
     <w:abstractNumId w:val="0"/>
   </w:num>
 </w:numbering>
 </file>
 
 <file path=word/styles.xml><?xml version="1.0" encoding="utf-8"?>
-<w:styles xmlns:mc="http://schemas.openxmlformats.org/markup-compatibility/2006" xmlns:r="http://schemas.openxmlformats.org/officeDocument/2006/relationships" xmlns:w="http://schemas.openxmlformats.org/wordprocessingml/2006/main" xmlns:w14="http://schemas.microsoft.com/office/word/2010/wordml" xmlns:w15="http://schemas.microsoft.com/office/word/2012/wordml" xmlns:w16cid="http://schemas.microsoft.com/office/word/2016/wordml/cid" xmlns:w16se="http://schemas.microsoft.com/office/word/2015/wordml/symex" mc:Ignorable="w14 w15 w16se w16cid">
+<w:styles xmlns:mc="http://schemas.openxmlformats.org/markup-compatibility/2006" xmlns:r="http://schemas.openxmlformats.org/officeDocument/2006/relationships" xmlns:w="http://schemas.openxmlformats.org/wordprocessingml/2006/main" xmlns:w14="http://schemas.microsoft.com/office/word/2010/wordml" xmlns:w15="http://schemas.microsoft.com/office/word/2012/wordml" xmlns:w16cex="http://schemas.microsoft.com/office/word/2018/wordml/cex" xmlns:w16cid="http://schemas.microsoft.com/office/word/2016/wordml/cid" xmlns:w16="http://schemas.microsoft.com/office/word/2018/wordml" xmlns:w16sdtdh="http://schemas.microsoft.com/office/word/2020/wordml/sdtdatahash" xmlns:w16se="http://schemas.microsoft.com/office/word/2015/wordml/symex" mc:Ignorable="w14 w15 w16se w16cid w16 w16cex w16sdtdh">
   <w:docDefaults>
     <w:rPrDefault>
       <w:rPr>
@@ -9372,7 +8491,7 @@
       </w:pPr>
     </w:pPrDefault>
   </w:docDefaults>
-  <w:latentStyles w:defLockedState="0" w:defUIPriority="99" w:defSemiHidden="0" w:defUnhideWhenUsed="0" w:defQFormat="0" w:count="375">
+  <w:latentStyles w:defLockedState="0" w:defUIPriority="99" w:defSemiHidden="0" w:defUnhideWhenUsed="0" w:defQFormat="0" w:count="376">
     <w:lsdException w:name="Normal" w:uiPriority="0" w:qFormat="1"/>
     <w:lsdException w:name="heading 1" w:uiPriority="9" w:qFormat="1"/>
     <w:lsdException w:name="heading 2" w:semiHidden="1" w:uiPriority="9" w:unhideWhenUsed="1" w:qFormat="1"/>
@@ -9478,7 +8597,6 @@
     <w:lsdException w:name="HTML Sample" w:semiHidden="1" w:unhideWhenUsed="1"/>
     <w:lsdException w:name="HTML Typewriter" w:semiHidden="1" w:unhideWhenUsed="1"/>
     <w:lsdException w:name="HTML Variable" w:semiHidden="1" w:unhideWhenUsed="1"/>
-    <w:lsdException w:name="Normal Table" w:semiHidden="1" w:unhideWhenUsed="1"/>
     <w:lsdException w:name="annotation subject" w:semiHidden="1" w:unhideWhenUsed="1"/>
     <w:lsdException w:name="No List" w:semiHidden="1" w:unhideWhenUsed="1"/>
     <w:lsdException w:name="Outline List 1" w:semiHidden="1" w:unhideWhenUsed="1"/>
@@ -9525,10 +8643,8 @@
     <w:lsdException w:name="Table Subtle 2" w:semiHidden="1" w:unhideWhenUsed="1"/>
     <w:lsdException w:name="Table Web 1" w:semiHidden="1" w:unhideWhenUsed="1"/>
     <w:lsdException w:name="Table Web 2" w:semiHidden="1" w:unhideWhenUsed="1"/>
-    <w:lsdException w:name="Table Web 3" w:semiHidden="1" w:unhideWhenUsed="1"/>
     <w:lsdException w:name="Balloon Text" w:semiHidden="1" w:unhideWhenUsed="1"/>
     <w:lsdException w:name="Table Grid" w:uiPriority="39"/>
-    <w:lsdException w:name="Table Theme" w:semiHidden="1" w:unhideWhenUsed="1"/>
     <w:lsdException w:name="Placeholder Text" w:semiHidden="1"/>
     <w:lsdException w:name="No Spacing" w:semiHidden="1" w:uiPriority="1" w:unhideWhenUsed="1" w:qFormat="1"/>
     <w:lsdException w:name="Light Shading" w:uiPriority="60"/>
@@ -9748,6 +8864,7 @@
     <w:lsdException w:name="Smart Hyperlink" w:semiHidden="1" w:unhideWhenUsed="1"/>
     <w:lsdException w:name="Hashtag" w:semiHidden="1" w:unhideWhenUsed="1"/>
     <w:lsdException w:name="Unresolved Mention" w:semiHidden="1" w:unhideWhenUsed="1"/>
+    <w:lsdException w:name="Smart Link" w:semiHidden="1" w:unhideWhenUsed="1"/>
   </w:latentStyles>
   <w:style w:type="paragraph" w:default="1" w:styleId="Normal">
     <w:name w:val="Normal"/>

</xml_diff>